<commit_message>
add outpatient card template
</commit_message>
<xml_diff>
--- a/src/main/resources/templates/OutpatientCard.docx
+++ b/src/main/resources/templates/OutpatientCard.docx
@@ -2,80 +2,2969 @@
 <file path=word/document.xml><?xml version="1.0" encoding="utf-8"?>
 <w:document xmlns:wpc="http://schemas.microsoft.com/office/word/2010/wordprocessingCanvas" xmlns:cx="http://schemas.microsoft.com/office/drawing/2014/chartex" xmlns:cx1="http://schemas.microsoft.com/office/drawing/2015/9/8/chartex" xmlns:cx2="http://schemas.microsoft.com/office/drawing/2015/10/21/chartex" xmlns:cx3="http://schemas.microsoft.com/office/drawing/2016/5/9/chartex" xmlns:cx4="http://schemas.microsoft.com/office/drawing/2016/5/10/chartex" xmlns:cx5="http://schemas.microsoft.com/office/drawing/2016/5/11/chartex" xmlns:cx6="http://schemas.microsoft.com/office/drawing/2016/5/12/chartex" xmlns:cx7="http://schemas.microsoft.com/office/drawing/2016/5/13/chartex" xmlns:cx8="http://schemas.microsoft.com/office/drawing/2016/5/14/chartex" xmlns:mc="http://schemas.openxmlformats.org/markup-compatibility/2006" xmlns:aink="http://schemas.microsoft.com/office/drawing/2016/ink" xmlns:am3d="http://schemas.microsoft.com/office/drawing/2017/model3d" xmlns:o="urn:schemas-microsoft-com:office:office" xmlns:r="http://schemas.openxmlformats.org/officeDocument/2006/relationships" xmlns:m="http://schemas.openxmlformats.org/officeDocument/2006/math" xmlns:v="urn:schemas-microsoft-com:vml" xmlns:wp14="http://schemas.microsoft.com/office/word/2010/wordprocessingDrawing" xmlns:wp="http://schemas.openxmlformats.org/drawingml/2006/wordprocessingDrawing" xmlns:w10="urn:schemas-microsoft-com:office:word" xmlns:w="http://schemas.openxmlformats.org/wordprocessingml/2006/main" xmlns:w14="http://schemas.microsoft.com/office/word/2010/wordml" xmlns:w15="http://schemas.microsoft.com/office/word/2012/wordml" xmlns:w16cid="http://schemas.microsoft.com/office/word/2016/wordml/cid" xmlns:w16se="http://schemas.microsoft.com/office/word/2015/wordml/symex" xmlns:wpg="http://schemas.microsoft.com/office/word/2010/wordprocessingGroup" xmlns:wpi="http://schemas.microsoft.com/office/word/2010/wordprocessingInk" xmlns:wne="http://schemas.microsoft.com/office/word/2006/wordml" xmlns:wps="http://schemas.microsoft.com/office/word/2010/wordprocessingShape" mc:Ignorable="w14 w15 w16se w16cid wp14">
   <w:body>
+    <w:tbl>
+      <w:tblPr>
+        <w:tblpPr w:leftFromText="180" w:rightFromText="180" w:vertAnchor="text" w:horzAnchor="margin" w:tblpX="-50" w:tblpY="-134"/>
+        <w:tblOverlap w:val="never"/>
+        <w:tblW w:w="7621" w:type="dxa"/>
+        <w:tblLayout w:type="fixed"/>
+        <w:tblLook w:val="0000" w:firstRow="0" w:lastRow="0" w:firstColumn="0" w:lastColumn="0" w:noHBand="0" w:noVBand="0"/>
+      </w:tblPr>
+      <w:tblGrid>
+        <w:gridCol w:w="3369"/>
+        <w:gridCol w:w="850"/>
+        <w:gridCol w:w="3402"/>
+      </w:tblGrid>
+      <w:tr>
+        <w:trPr>
+          <w:cantSplit/>
+          <w:trHeight w:val="284"/>
+        </w:trPr>
+        <w:tc>
+          <w:tcPr>
+            <w:tcW w:w="3369" w:type="dxa"/>
+          </w:tcPr>
+          <w:p>
+            <w:pPr>
+              <w:widowControl w:val="0"/>
+              <w:spacing w:after="0" w:line="240" w:lineRule="auto"/>
+              <w:rPr>
+                <w:rFonts w:ascii="Times New Roman" w:eastAsia="Times New Roman" w:hAnsi="Times New Roman" w:cs="Times New Roman"/>
+                <w:b/>
+                <w:sz w:val="18"/>
+                <w:szCs w:val="20"/>
+                <w:lang w:eastAsia="ru-RU"/>
+              </w:rPr>
+            </w:pPr>
+          </w:p>
+        </w:tc>
+        <w:tc>
+          <w:tcPr>
+            <w:tcW w:w="850" w:type="dxa"/>
+            <w:vMerge w:val="restart"/>
+          </w:tcPr>
+          <w:p>
+            <w:pPr>
+              <w:spacing w:after="0" w:line="240" w:lineRule="auto"/>
+              <w:ind w:left="-108"/>
+              <w:jc w:val="center"/>
+              <w:rPr>
+                <w:rFonts w:ascii="Times New Roman" w:eastAsia="Times New Roman" w:hAnsi="Times New Roman" w:cs="Times New Roman"/>
+                <w:snapToGrid w:val="0"/>
+                <w:sz w:val="18"/>
+                <w:szCs w:val="20"/>
+                <w:lang w:val="en-US" w:eastAsia="ru-RU"/>
+              </w:rPr>
+            </w:pPr>
+            <w:r>
+              <w:rPr>
+                <w:rFonts w:ascii="Times New Roman" w:eastAsia="Times New Roman" w:hAnsi="Times New Roman" w:cs="Times New Roman"/>
+                <w:noProof/>
+                <w:sz w:val="18"/>
+                <w:szCs w:val="20"/>
+                <w:lang w:eastAsia="ru-RU"/>
+              </w:rPr>
+              <w:drawing>
+                <wp:inline distT="0" distB="0" distL="0" distR="0" wp14:anchorId="41E007DC" wp14:editId="4A9A69B9">
+                  <wp:extent cx="463550" cy="476250"/>
+                  <wp:effectExtent l="0" t="0" r="0" b="0"/>
+                  <wp:docPr id="1" name="Рисунок 1"/>
+                  <wp:cNvGraphicFramePr>
+                    <a:graphicFrameLocks xmlns:a="http://schemas.openxmlformats.org/drawingml/2006/main" noChangeAspect="1"/>
+                  </wp:cNvGraphicFramePr>
+                  <a:graphic xmlns:a="http://schemas.openxmlformats.org/drawingml/2006/main">
+                    <a:graphicData uri="http://schemas.openxmlformats.org/drawingml/2006/picture">
+                      <pic:pic xmlns:pic="http://schemas.openxmlformats.org/drawingml/2006/picture">
+                        <pic:nvPicPr>
+                          <pic:cNvPr id="0" name="Рисунок 3"/>
+                          <pic:cNvPicPr>
+                            <a:picLocks noChangeAspect="1" noChangeArrowheads="1"/>
+                          </pic:cNvPicPr>
+                        </pic:nvPicPr>
+                        <pic:blipFill>
+                          <a:blip r:embed="rId7" cstate="print">
+                            <a:extLst>
+                              <a:ext uri="{28A0092B-C50C-407E-A947-70E740481C1C}">
+                                <a14:useLocalDpi xmlns:a14="http://schemas.microsoft.com/office/drawing/2010/main" val="0"/>
+                              </a:ext>
+                            </a:extLst>
+                          </a:blip>
+                          <a:srcRect/>
+                          <a:stretch>
+                            <a:fillRect/>
+                          </a:stretch>
+                        </pic:blipFill>
+                        <pic:spPr bwMode="auto">
+                          <a:xfrm>
+                            <a:off x="0" y="0"/>
+                            <a:ext cx="463550" cy="476250"/>
+                          </a:xfrm>
+                          <a:prstGeom prst="rect">
+                            <a:avLst/>
+                          </a:prstGeom>
+                          <a:noFill/>
+                          <a:ln>
+                            <a:noFill/>
+                          </a:ln>
+                        </pic:spPr>
+                      </pic:pic>
+                    </a:graphicData>
+                  </a:graphic>
+                </wp:inline>
+              </w:drawing>
+            </w:r>
+          </w:p>
+          <w:p>
+            <w:pPr>
+              <w:rPr>
+                <w:rFonts w:ascii="Times New Roman" w:eastAsia="Times New Roman" w:hAnsi="Times New Roman" w:cs="Times New Roman"/>
+                <w:sz w:val="18"/>
+                <w:szCs w:val="20"/>
+                <w:lang w:val="en-US" w:eastAsia="ru-RU"/>
+              </w:rPr>
+            </w:pPr>
+          </w:p>
+          <w:p>
+            <w:pPr>
+              <w:rPr>
+                <w:rFonts w:ascii="Times New Roman" w:eastAsia="Times New Roman" w:hAnsi="Times New Roman" w:cs="Times New Roman"/>
+                <w:sz w:val="18"/>
+                <w:szCs w:val="20"/>
+                <w:lang w:val="en-US" w:eastAsia="ru-RU"/>
+              </w:rPr>
+            </w:pPr>
+          </w:p>
+        </w:tc>
+        <w:tc>
+          <w:tcPr>
+            <w:tcW w:w="3402" w:type="dxa"/>
+          </w:tcPr>
+          <w:p>
+            <w:pPr>
+              <w:keepNext/>
+              <w:spacing w:after="0" w:line="240" w:lineRule="auto"/>
+              <w:jc w:val="center"/>
+              <w:outlineLvl w:val="6"/>
+              <w:rPr>
+                <w:rFonts w:ascii="Times New Roman" w:eastAsia="Times New Roman" w:hAnsi="Times New Roman" w:cs="Times New Roman"/>
+                <w:b/>
+                <w:sz w:val="18"/>
+                <w:szCs w:val="20"/>
+                <w:lang w:eastAsia="ru-RU"/>
+              </w:rPr>
+            </w:pPr>
+          </w:p>
+        </w:tc>
+      </w:tr>
+      <w:tr>
+        <w:trPr>
+          <w:cantSplit/>
+          <w:trHeight w:val="1417"/>
+        </w:trPr>
+        <w:tc>
+          <w:tcPr>
+            <w:tcW w:w="3369" w:type="dxa"/>
+          </w:tcPr>
+          <w:p>
+            <w:pPr>
+              <w:spacing w:after="0" w:line="240" w:lineRule="auto"/>
+              <w:ind w:left="1376" w:hanging="1376"/>
+              <w:jc w:val="center"/>
+              <w:rPr>
+                <w:rFonts w:ascii="Times New Roman" w:eastAsia="Times New Roman" w:hAnsi="Times New Roman" w:cs="Times New Roman"/>
+                <w:b/>
+                <w:sz w:val="18"/>
+                <w:szCs w:val="20"/>
+                <w:lang w:eastAsia="ru-RU"/>
+              </w:rPr>
+            </w:pPr>
+            <w:proofErr w:type="spellStart"/>
+            <w:r>
+              <w:rPr>
+                <w:rFonts w:ascii="Times New Roman" w:eastAsia="Times New Roman" w:hAnsi="Times New Roman" w:cs="Times New Roman"/>
+                <w:b/>
+                <w:sz w:val="18"/>
+                <w:szCs w:val="20"/>
+                <w:lang w:eastAsia="ru-RU"/>
+              </w:rPr>
+              <w:t>Дзяржаўная</w:t>
+            </w:r>
+            <w:proofErr w:type="spellEnd"/>
+            <w:r>
+              <w:rPr>
+                <w:rFonts w:ascii="Times New Roman" w:eastAsia="Times New Roman" w:hAnsi="Times New Roman" w:cs="Times New Roman"/>
+                <w:b/>
+                <w:sz w:val="18"/>
+                <w:szCs w:val="20"/>
+                <w:lang w:eastAsia="ru-RU"/>
+              </w:rPr>
+              <w:t xml:space="preserve"> </w:t>
+            </w:r>
+            <w:proofErr w:type="spellStart"/>
+            <w:r>
+              <w:rPr>
+                <w:rFonts w:ascii="Times New Roman" w:eastAsia="Times New Roman" w:hAnsi="Times New Roman" w:cs="Times New Roman"/>
+                <w:b/>
+                <w:sz w:val="18"/>
+                <w:szCs w:val="20"/>
+                <w:lang w:eastAsia="ru-RU"/>
+              </w:rPr>
+              <w:t>ўстанова</w:t>
+            </w:r>
+            <w:proofErr w:type="spellEnd"/>
+          </w:p>
+          <w:p>
+            <w:pPr>
+              <w:spacing w:after="0" w:line="240" w:lineRule="auto"/>
+              <w:jc w:val="center"/>
+              <w:rPr>
+                <w:rFonts w:ascii="Times New Roman" w:eastAsia="Times New Roman" w:hAnsi="Times New Roman" w:cs="Times New Roman"/>
+                <w:b/>
+                <w:snapToGrid w:val="0"/>
+                <w:sz w:val="18"/>
+                <w:szCs w:val="20"/>
+                <w:lang w:eastAsia="ru-RU"/>
+              </w:rPr>
+            </w:pPr>
+            <w:r>
+              <w:rPr>
+                <w:rFonts w:ascii="Times New Roman" w:eastAsia="Times New Roman" w:hAnsi="Times New Roman" w:cs="Times New Roman"/>
+                <w:b/>
+                <w:snapToGrid w:val="0"/>
+                <w:sz w:val="18"/>
+                <w:szCs w:val="20"/>
+                <w:lang w:eastAsia="ru-RU"/>
+              </w:rPr>
+              <w:t>«</w:t>
+            </w:r>
+            <w:r>
+              <w:rPr>
+                <w:rFonts w:ascii="Times New Roman" w:eastAsia="Times New Roman" w:hAnsi="Times New Roman" w:cs="Times New Roman"/>
+                <w:b/>
+                <w:sz w:val="18"/>
+                <w:szCs w:val="24"/>
+                <w:lang w:eastAsia="ru-RU"/>
+              </w:rPr>
+              <w:t>432</w:t>
+            </w:r>
+            <w:r>
+              <w:rPr>
+                <w:rFonts w:ascii="Times New Roman" w:eastAsia="Times New Roman" w:hAnsi="Times New Roman" w:cs="Times New Roman"/>
+                <w:b/>
+                <w:sz w:val="18"/>
+                <w:szCs w:val="20"/>
+                <w:lang w:eastAsia="ru-RU"/>
+              </w:rPr>
+              <w:t xml:space="preserve"> </w:t>
+            </w:r>
+            <w:proofErr w:type="spellStart"/>
+            <w:r>
+              <w:rPr>
+                <w:rFonts w:ascii="Times New Roman" w:eastAsia="Times New Roman" w:hAnsi="Times New Roman" w:cs="Times New Roman"/>
+                <w:b/>
+                <w:snapToGrid w:val="0"/>
+                <w:sz w:val="18"/>
+                <w:szCs w:val="20"/>
+                <w:lang w:eastAsia="ru-RU"/>
+              </w:rPr>
+              <w:t>ордэна</w:t>
+            </w:r>
+            <w:proofErr w:type="spellEnd"/>
+            <w:r>
+              <w:rPr>
+                <w:rFonts w:ascii="Times New Roman" w:eastAsia="Times New Roman" w:hAnsi="Times New Roman" w:cs="Times New Roman"/>
+                <w:b/>
+                <w:snapToGrid w:val="0"/>
+                <w:sz w:val="18"/>
+                <w:szCs w:val="20"/>
+                <w:lang w:eastAsia="ru-RU"/>
+              </w:rPr>
+              <w:t xml:space="preserve"> </w:t>
+            </w:r>
+            <w:proofErr w:type="spellStart"/>
+            <w:r>
+              <w:rPr>
+                <w:rFonts w:ascii="Times New Roman" w:eastAsia="Times New Roman" w:hAnsi="Times New Roman" w:cs="Times New Roman"/>
+                <w:b/>
+                <w:snapToGrid w:val="0"/>
+                <w:sz w:val="18"/>
+                <w:szCs w:val="20"/>
+                <w:lang w:eastAsia="ru-RU"/>
+              </w:rPr>
+              <w:t>Чырвонай</w:t>
+            </w:r>
+            <w:proofErr w:type="spellEnd"/>
+            <w:r>
+              <w:rPr>
+                <w:rFonts w:ascii="Times New Roman" w:eastAsia="Times New Roman" w:hAnsi="Times New Roman" w:cs="Times New Roman"/>
+                <w:b/>
+                <w:snapToGrid w:val="0"/>
+                <w:sz w:val="18"/>
+                <w:szCs w:val="20"/>
+                <w:lang w:eastAsia="ru-RU"/>
+              </w:rPr>
+              <w:t xml:space="preserve"> </w:t>
+            </w:r>
+            <w:proofErr w:type="spellStart"/>
+            <w:r>
+              <w:rPr>
+                <w:rFonts w:ascii="Times New Roman" w:eastAsia="Times New Roman" w:hAnsi="Times New Roman" w:cs="Times New Roman"/>
+                <w:b/>
+                <w:snapToGrid w:val="0"/>
+                <w:sz w:val="18"/>
+                <w:szCs w:val="20"/>
+                <w:lang w:eastAsia="ru-RU"/>
+              </w:rPr>
+              <w:t>Зорк</w:t>
+            </w:r>
+            <w:r>
+              <w:rPr>
+                <w:rFonts w:ascii="Times New Roman" w:eastAsia="Times New Roman" w:hAnsi="Times New Roman" w:cs="Times New Roman"/>
+                <w:b/>
+                <w:snapToGrid w:val="0"/>
+                <w:sz w:val="18"/>
+                <w:szCs w:val="20"/>
+                <w:lang w:val="en-US" w:eastAsia="ru-RU"/>
+              </w:rPr>
+              <w:t>i</w:t>
+            </w:r>
+            <w:proofErr w:type="spellEnd"/>
+            <w:r>
+              <w:rPr>
+                <w:rFonts w:ascii="Times New Roman" w:eastAsia="Times New Roman" w:hAnsi="Times New Roman" w:cs="Times New Roman"/>
+                <w:b/>
+                <w:snapToGrid w:val="0"/>
+                <w:sz w:val="18"/>
+                <w:szCs w:val="20"/>
+                <w:lang w:eastAsia="ru-RU"/>
+              </w:rPr>
+              <w:t xml:space="preserve"> </w:t>
+            </w:r>
+          </w:p>
+          <w:p>
+            <w:pPr>
+              <w:spacing w:after="0" w:line="240" w:lineRule="auto"/>
+              <w:jc w:val="center"/>
+              <w:rPr>
+                <w:rFonts w:ascii="Times New Roman" w:eastAsia="Times New Roman" w:hAnsi="Times New Roman" w:cs="Times New Roman"/>
+                <w:b/>
+                <w:i/>
+                <w:snapToGrid w:val="0"/>
+                <w:sz w:val="18"/>
+                <w:szCs w:val="20"/>
+                <w:lang w:eastAsia="ru-RU"/>
+              </w:rPr>
+            </w:pPr>
+            <w:proofErr w:type="spellStart"/>
+            <w:r>
+              <w:rPr>
+                <w:rFonts w:ascii="Times New Roman" w:eastAsia="Times New Roman" w:hAnsi="Times New Roman" w:cs="Times New Roman"/>
+                <w:b/>
+                <w:snapToGrid w:val="0"/>
+                <w:sz w:val="18"/>
+                <w:szCs w:val="20"/>
+                <w:lang w:eastAsia="ru-RU"/>
+              </w:rPr>
+              <w:t>галоўны</w:t>
+            </w:r>
+            <w:proofErr w:type="spellEnd"/>
+            <w:r>
+              <w:rPr>
+                <w:rFonts w:ascii="Times New Roman" w:eastAsia="Times New Roman" w:hAnsi="Times New Roman" w:cs="Times New Roman"/>
+                <w:b/>
+                <w:snapToGrid w:val="0"/>
+                <w:sz w:val="18"/>
+                <w:szCs w:val="20"/>
+                <w:lang w:eastAsia="ru-RU"/>
+              </w:rPr>
+              <w:t xml:space="preserve"> </w:t>
+            </w:r>
+            <w:proofErr w:type="spellStart"/>
+            <w:r>
+              <w:rPr>
+                <w:rFonts w:ascii="Times New Roman" w:eastAsia="Times New Roman" w:hAnsi="Times New Roman" w:cs="Times New Roman"/>
+                <w:b/>
+                <w:snapToGrid w:val="0"/>
+                <w:sz w:val="18"/>
+                <w:szCs w:val="20"/>
+                <w:lang w:eastAsia="ru-RU"/>
+              </w:rPr>
+              <w:t>ваенны</w:t>
+            </w:r>
+            <w:proofErr w:type="spellEnd"/>
+            <w:r>
+              <w:rPr>
+                <w:rFonts w:ascii="Times New Roman" w:eastAsia="Times New Roman" w:hAnsi="Times New Roman" w:cs="Times New Roman"/>
+                <w:b/>
+                <w:snapToGrid w:val="0"/>
+                <w:sz w:val="18"/>
+                <w:szCs w:val="20"/>
+                <w:lang w:eastAsia="ru-RU"/>
+              </w:rPr>
+              <w:t xml:space="preserve"> </w:t>
+            </w:r>
+            <w:proofErr w:type="spellStart"/>
+            <w:r>
+              <w:rPr>
+                <w:rFonts w:ascii="Times New Roman" w:eastAsia="Times New Roman" w:hAnsi="Times New Roman" w:cs="Times New Roman"/>
+                <w:b/>
+                <w:snapToGrid w:val="0"/>
+                <w:sz w:val="18"/>
+                <w:szCs w:val="20"/>
+                <w:lang w:eastAsia="ru-RU"/>
+              </w:rPr>
+              <w:t>кл</w:t>
+            </w:r>
+            <w:r>
+              <w:rPr>
+                <w:rFonts w:ascii="Times New Roman" w:eastAsia="Times New Roman" w:hAnsi="Times New Roman" w:cs="Times New Roman"/>
+                <w:b/>
+                <w:snapToGrid w:val="0"/>
+                <w:sz w:val="18"/>
+                <w:szCs w:val="20"/>
+                <w:lang w:val="en-US" w:eastAsia="ru-RU"/>
+              </w:rPr>
+              <w:t>i</w:t>
+            </w:r>
+            <w:proofErr w:type="spellEnd"/>
+            <w:r>
+              <w:rPr>
+                <w:rFonts w:ascii="Times New Roman" w:eastAsia="Times New Roman" w:hAnsi="Times New Roman" w:cs="Times New Roman"/>
+                <w:b/>
+                <w:snapToGrid w:val="0"/>
+                <w:sz w:val="18"/>
+                <w:szCs w:val="20"/>
+                <w:lang w:eastAsia="ru-RU"/>
+              </w:rPr>
+              <w:t>н</w:t>
+            </w:r>
+            <w:proofErr w:type="spellStart"/>
+            <w:r>
+              <w:rPr>
+                <w:rFonts w:ascii="Times New Roman" w:eastAsia="Times New Roman" w:hAnsi="Times New Roman" w:cs="Times New Roman"/>
+                <w:b/>
+                <w:snapToGrid w:val="0"/>
+                <w:sz w:val="18"/>
+                <w:szCs w:val="20"/>
+                <w:lang w:val="en-US" w:eastAsia="ru-RU"/>
+              </w:rPr>
+              <w:t>i</w:t>
+            </w:r>
+            <w:r>
+              <w:rPr>
+                <w:rFonts w:ascii="Times New Roman" w:eastAsia="Times New Roman" w:hAnsi="Times New Roman" w:cs="Times New Roman"/>
+                <w:b/>
+                <w:snapToGrid w:val="0"/>
+                <w:sz w:val="18"/>
+                <w:szCs w:val="20"/>
+                <w:lang w:eastAsia="ru-RU"/>
+              </w:rPr>
+              <w:t>чны</w:t>
+            </w:r>
+            <w:proofErr w:type="spellEnd"/>
+            <w:r>
+              <w:rPr>
+                <w:rFonts w:ascii="Times New Roman" w:eastAsia="Times New Roman" w:hAnsi="Times New Roman" w:cs="Times New Roman"/>
+                <w:b/>
+                <w:snapToGrid w:val="0"/>
+                <w:sz w:val="18"/>
+                <w:szCs w:val="20"/>
+                <w:lang w:eastAsia="ru-RU"/>
+              </w:rPr>
+              <w:t xml:space="preserve"> </w:t>
+            </w:r>
+            <w:proofErr w:type="spellStart"/>
+            <w:r>
+              <w:rPr>
+                <w:rFonts w:ascii="Times New Roman" w:eastAsia="Times New Roman" w:hAnsi="Times New Roman" w:cs="Times New Roman"/>
+                <w:b/>
+                <w:snapToGrid w:val="0"/>
+                <w:sz w:val="18"/>
+                <w:szCs w:val="20"/>
+                <w:lang w:eastAsia="ru-RU"/>
+              </w:rPr>
+              <w:t>медыцынскi</w:t>
+            </w:r>
+            <w:proofErr w:type="spellEnd"/>
+            <w:r>
+              <w:rPr>
+                <w:rFonts w:ascii="Times New Roman" w:eastAsia="Times New Roman" w:hAnsi="Times New Roman" w:cs="Times New Roman"/>
+                <w:b/>
+                <w:snapToGrid w:val="0"/>
+                <w:sz w:val="18"/>
+                <w:szCs w:val="20"/>
+                <w:lang w:eastAsia="ru-RU"/>
+              </w:rPr>
+              <w:t xml:space="preserve"> </w:t>
+            </w:r>
+            <w:proofErr w:type="spellStart"/>
+            <w:r>
+              <w:rPr>
+                <w:rFonts w:ascii="Times New Roman" w:eastAsia="Times New Roman" w:hAnsi="Times New Roman" w:cs="Times New Roman"/>
+                <w:b/>
+                <w:snapToGrid w:val="0"/>
+                <w:sz w:val="18"/>
+                <w:szCs w:val="20"/>
+                <w:lang w:eastAsia="ru-RU"/>
+              </w:rPr>
+              <w:t>цэнтр</w:t>
+            </w:r>
+            <w:proofErr w:type="spellEnd"/>
+            <w:r>
+              <w:rPr>
+                <w:rFonts w:ascii="Times New Roman" w:eastAsia="Times New Roman" w:hAnsi="Times New Roman" w:cs="Times New Roman"/>
+                <w:b/>
+                <w:snapToGrid w:val="0"/>
+                <w:sz w:val="18"/>
+                <w:szCs w:val="20"/>
+                <w:lang w:eastAsia="ru-RU"/>
+              </w:rPr>
+              <w:t xml:space="preserve"> </w:t>
+            </w:r>
+            <w:proofErr w:type="spellStart"/>
+            <w:r>
+              <w:rPr>
+                <w:rFonts w:ascii="Times New Roman" w:eastAsia="Times New Roman" w:hAnsi="Times New Roman" w:cs="Times New Roman"/>
+                <w:b/>
+                <w:snapToGrid w:val="0"/>
+                <w:sz w:val="18"/>
+                <w:szCs w:val="20"/>
+                <w:lang w:eastAsia="ru-RU"/>
+              </w:rPr>
+              <w:t>Узброеных</w:t>
+            </w:r>
+            <w:proofErr w:type="spellEnd"/>
+            <w:r>
+              <w:rPr>
+                <w:rFonts w:ascii="Times New Roman" w:eastAsia="Times New Roman" w:hAnsi="Times New Roman" w:cs="Times New Roman"/>
+                <w:b/>
+                <w:snapToGrid w:val="0"/>
+                <w:sz w:val="18"/>
+                <w:szCs w:val="20"/>
+                <w:lang w:eastAsia="ru-RU"/>
+              </w:rPr>
+              <w:t xml:space="preserve"> С</w:t>
+            </w:r>
+            <w:proofErr w:type="spellStart"/>
+            <w:r>
+              <w:rPr>
+                <w:rFonts w:ascii="Times New Roman" w:eastAsia="Times New Roman" w:hAnsi="Times New Roman" w:cs="Times New Roman"/>
+                <w:b/>
+                <w:snapToGrid w:val="0"/>
+                <w:sz w:val="18"/>
+                <w:szCs w:val="20"/>
+                <w:lang w:val="en-US" w:eastAsia="ru-RU"/>
+              </w:rPr>
+              <w:t>i</w:t>
+            </w:r>
+            <w:proofErr w:type="spellEnd"/>
+            <w:r>
+              <w:rPr>
+                <w:rFonts w:ascii="Times New Roman" w:eastAsia="Times New Roman" w:hAnsi="Times New Roman" w:cs="Times New Roman"/>
+                <w:b/>
+                <w:snapToGrid w:val="0"/>
+                <w:sz w:val="18"/>
+                <w:szCs w:val="20"/>
+                <w:lang w:eastAsia="ru-RU"/>
+              </w:rPr>
+              <w:t xml:space="preserve">л </w:t>
+            </w:r>
+            <w:proofErr w:type="spellStart"/>
+            <w:r>
+              <w:rPr>
+                <w:rFonts w:ascii="Times New Roman" w:eastAsia="Times New Roman" w:hAnsi="Times New Roman" w:cs="Times New Roman"/>
+                <w:b/>
+                <w:snapToGrid w:val="0"/>
+                <w:sz w:val="18"/>
+                <w:szCs w:val="20"/>
+                <w:lang w:eastAsia="ru-RU"/>
+              </w:rPr>
+              <w:t>Рэспубл</w:t>
+            </w:r>
+            <w:r>
+              <w:rPr>
+                <w:rFonts w:ascii="Times New Roman" w:eastAsia="Times New Roman" w:hAnsi="Times New Roman" w:cs="Times New Roman"/>
+                <w:b/>
+                <w:snapToGrid w:val="0"/>
+                <w:sz w:val="18"/>
+                <w:szCs w:val="20"/>
+                <w:lang w:val="en-US" w:eastAsia="ru-RU"/>
+              </w:rPr>
+              <w:t>i</w:t>
+            </w:r>
+            <w:proofErr w:type="spellEnd"/>
+            <w:r>
+              <w:rPr>
+                <w:rFonts w:ascii="Times New Roman" w:eastAsia="Times New Roman" w:hAnsi="Times New Roman" w:cs="Times New Roman"/>
+                <w:b/>
+                <w:snapToGrid w:val="0"/>
+                <w:sz w:val="18"/>
+                <w:szCs w:val="20"/>
+                <w:lang w:eastAsia="ru-RU"/>
+              </w:rPr>
+              <w:t>к</w:t>
+            </w:r>
+            <w:proofErr w:type="spellStart"/>
+            <w:r>
+              <w:rPr>
+                <w:rFonts w:ascii="Times New Roman" w:eastAsia="Times New Roman" w:hAnsi="Times New Roman" w:cs="Times New Roman"/>
+                <w:b/>
+                <w:snapToGrid w:val="0"/>
+                <w:sz w:val="18"/>
+                <w:szCs w:val="20"/>
+                <w:lang w:val="en-US" w:eastAsia="ru-RU"/>
+              </w:rPr>
+              <w:t>i</w:t>
+            </w:r>
+            <w:proofErr w:type="spellEnd"/>
+            <w:r>
+              <w:rPr>
+                <w:rFonts w:ascii="Times New Roman" w:eastAsia="Times New Roman" w:hAnsi="Times New Roman" w:cs="Times New Roman"/>
+                <w:b/>
+                <w:snapToGrid w:val="0"/>
+                <w:sz w:val="18"/>
+                <w:szCs w:val="20"/>
+                <w:lang w:eastAsia="ru-RU"/>
+              </w:rPr>
+              <w:t xml:space="preserve"> Беларусь»</w:t>
+            </w:r>
+          </w:p>
+          <w:p>
+            <w:pPr>
+              <w:spacing w:after="0" w:line="312" w:lineRule="auto"/>
+              <w:jc w:val="center"/>
+              <w:rPr>
+                <w:rFonts w:ascii="Times New Roman" w:eastAsia="Times New Roman" w:hAnsi="Times New Roman" w:cs="Times New Roman"/>
+                <w:b/>
+                <w:i/>
+                <w:sz w:val="18"/>
+                <w:szCs w:val="20"/>
+                <w:lang w:eastAsia="ru-RU"/>
+              </w:rPr>
+            </w:pPr>
+          </w:p>
+          <w:p>
+            <w:pPr>
+              <w:spacing w:after="0" w:line="240" w:lineRule="auto"/>
+              <w:jc w:val="center"/>
+              <w:rPr>
+                <w:rFonts w:ascii="Times New Roman" w:eastAsia="Times New Roman" w:hAnsi="Times New Roman" w:cs="Times New Roman"/>
+                <w:sz w:val="18"/>
+                <w:szCs w:val="20"/>
+                <w:lang w:eastAsia="ru-RU"/>
+              </w:rPr>
+            </w:pPr>
+            <w:r>
+              <w:rPr>
+                <w:rFonts w:ascii="Times New Roman" w:eastAsia="Times New Roman" w:hAnsi="Times New Roman" w:cs="Times New Roman"/>
+                <w:sz w:val="18"/>
+                <w:szCs w:val="20"/>
+                <w:lang w:eastAsia="ru-RU"/>
+              </w:rPr>
+              <w:t xml:space="preserve">220123 </w:t>
+            </w:r>
+            <w:proofErr w:type="gramStart"/>
+            <w:r>
+              <w:rPr>
+                <w:rFonts w:ascii="Times New Roman" w:eastAsia="Times New Roman" w:hAnsi="Times New Roman" w:cs="Times New Roman"/>
+                <w:sz w:val="18"/>
+                <w:szCs w:val="20"/>
+                <w:lang w:eastAsia="ru-RU"/>
+              </w:rPr>
+              <w:t>ф,  г.</w:t>
+            </w:r>
+            <w:proofErr w:type="gramEnd"/>
+            <w:r>
+              <w:rPr>
+                <w:rFonts w:ascii="Times New Roman" w:eastAsia="Times New Roman" w:hAnsi="Times New Roman" w:cs="Times New Roman"/>
+                <w:sz w:val="18"/>
+                <w:szCs w:val="20"/>
+                <w:lang w:eastAsia="ru-RU"/>
+              </w:rPr>
+              <w:t xml:space="preserve"> </w:t>
+            </w:r>
+            <w:proofErr w:type="spellStart"/>
+            <w:r>
+              <w:rPr>
+                <w:rFonts w:ascii="Times New Roman" w:eastAsia="Times New Roman" w:hAnsi="Times New Roman" w:cs="Times New Roman"/>
+                <w:sz w:val="18"/>
+                <w:szCs w:val="20"/>
+                <w:lang w:eastAsia="ru-RU"/>
+              </w:rPr>
+              <w:t>Мiнск</w:t>
+            </w:r>
+            <w:proofErr w:type="spellEnd"/>
+            <w:r>
+              <w:rPr>
+                <w:rFonts w:ascii="Times New Roman" w:eastAsia="Times New Roman" w:hAnsi="Times New Roman" w:cs="Times New Roman"/>
+                <w:sz w:val="18"/>
+                <w:szCs w:val="20"/>
+                <w:lang w:eastAsia="ru-RU"/>
+              </w:rPr>
+              <w:t xml:space="preserve">,  пр. </w:t>
+            </w:r>
+            <w:proofErr w:type="spellStart"/>
+            <w:r>
+              <w:rPr>
+                <w:rFonts w:ascii="Times New Roman" w:eastAsia="Times New Roman" w:hAnsi="Times New Roman" w:cs="Times New Roman"/>
+                <w:sz w:val="18"/>
+                <w:szCs w:val="20"/>
+                <w:lang w:eastAsia="ru-RU"/>
+              </w:rPr>
+              <w:t>Машэрава</w:t>
+            </w:r>
+            <w:proofErr w:type="spellEnd"/>
+            <w:r>
+              <w:rPr>
+                <w:rFonts w:ascii="Times New Roman" w:eastAsia="Times New Roman" w:hAnsi="Times New Roman" w:cs="Times New Roman"/>
+                <w:sz w:val="18"/>
+                <w:szCs w:val="20"/>
+                <w:lang w:eastAsia="ru-RU"/>
+              </w:rPr>
+              <w:t>, 26</w:t>
+            </w:r>
+          </w:p>
+          <w:p>
+            <w:pPr>
+              <w:spacing w:after="0" w:line="240" w:lineRule="auto"/>
+              <w:jc w:val="center"/>
+              <w:rPr>
+                <w:rFonts w:ascii="Times New Roman" w:eastAsia="Times New Roman" w:hAnsi="Times New Roman" w:cs="Times New Roman"/>
+                <w:sz w:val="18"/>
+                <w:szCs w:val="20"/>
+                <w:lang w:eastAsia="ru-RU"/>
+              </w:rPr>
+            </w:pPr>
+            <w:proofErr w:type="spellStart"/>
+            <w:r>
+              <w:rPr>
+                <w:rFonts w:ascii="Times New Roman" w:eastAsia="Times New Roman" w:hAnsi="Times New Roman" w:cs="Times New Roman"/>
+                <w:sz w:val="18"/>
+                <w:szCs w:val="18"/>
+                <w:lang w:eastAsia="ru-RU"/>
+              </w:rPr>
+              <w:t>тэл</w:t>
+            </w:r>
+            <w:proofErr w:type="spellEnd"/>
+            <w:r>
+              <w:rPr>
+                <w:rFonts w:ascii="Times New Roman" w:eastAsia="Times New Roman" w:hAnsi="Times New Roman" w:cs="Times New Roman"/>
+                <w:sz w:val="18"/>
+                <w:szCs w:val="18"/>
+                <w:lang w:eastAsia="ru-RU"/>
+              </w:rPr>
+              <w:t>. (017) 297 27 01, факс (017) 284 34 96</w:t>
+            </w:r>
+          </w:p>
+        </w:tc>
+        <w:tc>
+          <w:tcPr>
+            <w:tcW w:w="850" w:type="dxa"/>
+            <w:vMerge/>
+          </w:tcPr>
+          <w:p>
+            <w:pPr>
+              <w:spacing w:after="0" w:line="240" w:lineRule="auto"/>
+              <w:jc w:val="center"/>
+              <w:rPr>
+                <w:rFonts w:ascii="Times New Roman" w:eastAsia="Times New Roman" w:hAnsi="Times New Roman" w:cs="Times New Roman"/>
+                <w:snapToGrid w:val="0"/>
+                <w:sz w:val="18"/>
+                <w:szCs w:val="20"/>
+                <w:lang w:val="en-US" w:eastAsia="ru-RU"/>
+              </w:rPr>
+            </w:pPr>
+          </w:p>
+        </w:tc>
+        <w:tc>
+          <w:tcPr>
+            <w:tcW w:w="3402" w:type="dxa"/>
+          </w:tcPr>
+          <w:p>
+            <w:pPr>
+              <w:keepNext/>
+              <w:spacing w:after="0" w:line="240" w:lineRule="auto"/>
+              <w:jc w:val="center"/>
+              <w:outlineLvl w:val="6"/>
+              <w:rPr>
+                <w:rFonts w:ascii="Times New Roman" w:eastAsia="Times New Roman" w:hAnsi="Times New Roman" w:cs="Times New Roman"/>
+                <w:b/>
+                <w:sz w:val="18"/>
+                <w:szCs w:val="20"/>
+                <w:lang w:eastAsia="ru-RU"/>
+              </w:rPr>
+            </w:pPr>
+            <w:r>
+              <w:rPr>
+                <w:rFonts w:ascii="Times New Roman" w:eastAsia="Times New Roman" w:hAnsi="Times New Roman" w:cs="Times New Roman"/>
+                <w:b/>
+                <w:sz w:val="18"/>
+                <w:szCs w:val="20"/>
+                <w:lang w:eastAsia="ru-RU"/>
+              </w:rPr>
+              <w:t>Государственное учреждение</w:t>
+            </w:r>
+          </w:p>
+          <w:p>
+            <w:pPr>
+              <w:spacing w:after="0" w:line="240" w:lineRule="auto"/>
+              <w:jc w:val="center"/>
+              <w:rPr>
+                <w:rFonts w:ascii="Times New Roman" w:eastAsia="Times New Roman" w:hAnsi="Times New Roman" w:cs="Times New Roman"/>
+                <w:b/>
+                <w:snapToGrid w:val="0"/>
+                <w:sz w:val="18"/>
+                <w:szCs w:val="20"/>
+                <w:lang w:eastAsia="ru-RU"/>
+              </w:rPr>
+            </w:pPr>
+            <w:r>
+              <w:rPr>
+                <w:rFonts w:ascii="Times New Roman" w:eastAsia="Times New Roman" w:hAnsi="Times New Roman" w:cs="Times New Roman"/>
+                <w:b/>
+                <w:snapToGrid w:val="0"/>
+                <w:sz w:val="18"/>
+                <w:szCs w:val="20"/>
+                <w:lang w:eastAsia="ru-RU"/>
+              </w:rPr>
+              <w:t>«</w:t>
+            </w:r>
+            <w:r>
+              <w:rPr>
+                <w:rFonts w:ascii="Times New Roman" w:eastAsia="Times New Roman" w:hAnsi="Times New Roman" w:cs="Times New Roman"/>
+                <w:b/>
+                <w:sz w:val="18"/>
+                <w:szCs w:val="24"/>
+                <w:lang w:eastAsia="ru-RU"/>
+              </w:rPr>
+              <w:t>432</w:t>
+            </w:r>
+            <w:r>
+              <w:rPr>
+                <w:rFonts w:ascii="Times New Roman" w:eastAsia="Times New Roman" w:hAnsi="Times New Roman" w:cs="Times New Roman"/>
+                <w:b/>
+                <w:sz w:val="18"/>
+                <w:szCs w:val="20"/>
+                <w:lang w:eastAsia="ru-RU"/>
+              </w:rPr>
+              <w:t xml:space="preserve"> </w:t>
+            </w:r>
+            <w:r>
+              <w:rPr>
+                <w:rFonts w:ascii="Times New Roman" w:eastAsia="Times New Roman" w:hAnsi="Times New Roman" w:cs="Times New Roman"/>
+                <w:b/>
+                <w:snapToGrid w:val="0"/>
+                <w:sz w:val="18"/>
+                <w:szCs w:val="20"/>
+                <w:lang w:eastAsia="ru-RU"/>
+              </w:rPr>
+              <w:t>ордена Красной Звезды</w:t>
+            </w:r>
+            <w:r>
+              <w:rPr>
+                <w:rFonts w:ascii="Times New Roman" w:eastAsia="Times New Roman" w:hAnsi="Times New Roman" w:cs="Times New Roman"/>
+                <w:b/>
+                <w:snapToGrid w:val="0"/>
+                <w:sz w:val="18"/>
+                <w:szCs w:val="20"/>
+                <w:lang w:eastAsia="ru-RU"/>
+              </w:rPr>
+              <w:t xml:space="preserve"> </w:t>
+            </w:r>
+          </w:p>
+          <w:p>
+            <w:pPr>
+              <w:spacing w:after="0" w:line="240" w:lineRule="auto"/>
+              <w:jc w:val="center"/>
+              <w:rPr>
+                <w:rFonts w:ascii="Times New Roman" w:eastAsia="Times New Roman" w:hAnsi="Times New Roman" w:cs="Times New Roman"/>
+                <w:b/>
+                <w:i/>
+                <w:snapToGrid w:val="0"/>
+                <w:sz w:val="18"/>
+                <w:szCs w:val="20"/>
+                <w:lang w:eastAsia="ru-RU"/>
+              </w:rPr>
+            </w:pPr>
+            <w:r>
+              <w:rPr>
+                <w:rFonts w:ascii="Times New Roman" w:eastAsia="Times New Roman" w:hAnsi="Times New Roman" w:cs="Times New Roman"/>
+                <w:b/>
+                <w:snapToGrid w:val="0"/>
+                <w:sz w:val="18"/>
+                <w:szCs w:val="20"/>
+                <w:lang w:eastAsia="ru-RU"/>
+              </w:rPr>
+              <w:t>главный военный клинический</w:t>
+            </w:r>
+            <w:r>
+              <w:rPr>
+                <w:rFonts w:ascii="Times New Roman" w:eastAsia="Times New Roman" w:hAnsi="Times New Roman" w:cs="Times New Roman"/>
+                <w:b/>
+                <w:snapToGrid w:val="0"/>
+                <w:sz w:val="18"/>
+                <w:szCs w:val="20"/>
+                <w:lang w:eastAsia="ru-RU"/>
+              </w:rPr>
+              <w:t xml:space="preserve"> </w:t>
+            </w:r>
+            <w:r>
+              <w:rPr>
+                <w:rFonts w:ascii="Times New Roman" w:eastAsia="Times New Roman" w:hAnsi="Times New Roman" w:cs="Times New Roman"/>
+                <w:b/>
+                <w:snapToGrid w:val="0"/>
+                <w:sz w:val="18"/>
+                <w:szCs w:val="20"/>
+                <w:lang w:eastAsia="ru-RU"/>
+              </w:rPr>
+              <w:t>медицинский центр Вооруженных Сил</w:t>
+            </w:r>
+            <w:r>
+              <w:rPr>
+                <w:rFonts w:ascii="Times New Roman" w:eastAsia="Times New Roman" w:hAnsi="Times New Roman" w:cs="Times New Roman"/>
+                <w:b/>
+                <w:snapToGrid w:val="0"/>
+                <w:sz w:val="18"/>
+                <w:szCs w:val="20"/>
+                <w:lang w:eastAsia="ru-RU"/>
+              </w:rPr>
+              <w:t xml:space="preserve"> </w:t>
+            </w:r>
+            <w:r>
+              <w:rPr>
+                <w:rFonts w:ascii="Times New Roman" w:eastAsia="Times New Roman" w:hAnsi="Times New Roman" w:cs="Times New Roman"/>
+                <w:b/>
+                <w:snapToGrid w:val="0"/>
+                <w:sz w:val="18"/>
+                <w:szCs w:val="20"/>
+                <w:lang w:eastAsia="ru-RU"/>
+              </w:rPr>
+              <w:t>Республики Беларусь»</w:t>
+            </w:r>
+          </w:p>
+          <w:p>
+            <w:pPr>
+              <w:spacing w:after="0" w:line="312" w:lineRule="auto"/>
+              <w:jc w:val="center"/>
+              <w:rPr>
+                <w:rFonts w:ascii="Times New Roman" w:eastAsia="Times New Roman" w:hAnsi="Times New Roman" w:cs="Times New Roman"/>
+                <w:b/>
+                <w:i/>
+                <w:sz w:val="18"/>
+                <w:szCs w:val="20"/>
+                <w:lang w:eastAsia="ru-RU"/>
+              </w:rPr>
+            </w:pPr>
+          </w:p>
+          <w:p>
+            <w:pPr>
+              <w:spacing w:after="0" w:line="240" w:lineRule="auto"/>
+              <w:jc w:val="center"/>
+              <w:rPr>
+                <w:rFonts w:ascii="Times New Roman" w:eastAsia="Times New Roman" w:hAnsi="Times New Roman" w:cs="Times New Roman"/>
+                <w:sz w:val="18"/>
+                <w:szCs w:val="20"/>
+                <w:lang w:eastAsia="ru-RU"/>
+              </w:rPr>
+            </w:pPr>
+            <w:r>
+              <w:rPr>
+                <w:rFonts w:ascii="Times New Roman" w:eastAsia="Times New Roman" w:hAnsi="Times New Roman" w:cs="Times New Roman"/>
+                <w:sz w:val="18"/>
+                <w:szCs w:val="20"/>
+                <w:lang w:eastAsia="ru-RU"/>
+              </w:rPr>
+              <w:t xml:space="preserve">220123 ф,  г. Минск,  пр. </w:t>
+            </w:r>
+            <w:proofErr w:type="spellStart"/>
+            <w:r>
+              <w:rPr>
+                <w:rFonts w:ascii="Times New Roman" w:eastAsia="Times New Roman" w:hAnsi="Times New Roman" w:cs="Times New Roman"/>
+                <w:sz w:val="18"/>
+                <w:szCs w:val="20"/>
+                <w:lang w:eastAsia="ru-RU"/>
+              </w:rPr>
+              <w:t>Машерова</w:t>
+            </w:r>
+            <w:proofErr w:type="spellEnd"/>
+            <w:r>
+              <w:rPr>
+                <w:rFonts w:ascii="Times New Roman" w:eastAsia="Times New Roman" w:hAnsi="Times New Roman" w:cs="Times New Roman"/>
+                <w:sz w:val="18"/>
+                <w:szCs w:val="20"/>
+                <w:lang w:eastAsia="ru-RU"/>
+              </w:rPr>
+              <w:t>, 26</w:t>
+            </w:r>
+          </w:p>
+          <w:p>
+            <w:pPr>
+              <w:spacing w:after="0" w:line="240" w:lineRule="auto"/>
+              <w:jc w:val="center"/>
+              <w:rPr>
+                <w:rFonts w:ascii="Times New Roman" w:eastAsia="Times New Roman" w:hAnsi="Times New Roman" w:cs="Times New Roman"/>
+                <w:sz w:val="18"/>
+                <w:szCs w:val="20"/>
+                <w:lang w:eastAsia="ru-RU"/>
+              </w:rPr>
+            </w:pPr>
+            <w:r>
+              <w:rPr>
+                <w:rFonts w:ascii="Times New Roman" w:eastAsia="Times New Roman" w:hAnsi="Times New Roman" w:cs="Times New Roman"/>
+                <w:sz w:val="18"/>
+                <w:szCs w:val="18"/>
+                <w:lang w:eastAsia="ru-RU"/>
+              </w:rPr>
+              <w:t>тел. (017) 297 27 01, факс (017) 284 34 96</w:t>
+            </w:r>
+          </w:p>
+        </w:tc>
+      </w:tr>
+    </w:tbl>
     <w:p>
+      <w:pPr>
+        <w:widowControl w:val="0"/>
+        <w:tabs>
+          <w:tab w:val="left" w:pos="7088"/>
+        </w:tabs>
+        <w:spacing w:after="0" w:line="254" w:lineRule="auto"/>
+        <w:ind w:left="5529"/>
+        <w:rPr>
+          <w:rFonts w:ascii="Arial Narrow" w:eastAsia="Arial" w:hAnsi="Arial Narrow" w:cs="Arial"/>
+          <w:sz w:val="16"/>
+          <w:szCs w:val="20"/>
+          <w:lang w:eastAsia="ru-RU" w:bidi="ru-RU"/>
+        </w:rPr>
+      </w:pPr>
+    </w:p>
+    <w:p>
+      <w:pPr>
+        <w:widowControl w:val="0"/>
+        <w:tabs>
+          <w:tab w:val="left" w:pos="7088"/>
+        </w:tabs>
+        <w:spacing w:after="0" w:line="254" w:lineRule="auto"/>
+        <w:ind w:left="5529"/>
+        <w:rPr>
+          <w:rFonts w:ascii="Arial Narrow" w:eastAsia="Arial" w:hAnsi="Arial Narrow" w:cs="Arial"/>
+          <w:sz w:val="16"/>
+          <w:szCs w:val="20"/>
+          <w:lang w:eastAsia="ru-RU" w:bidi="ru-RU"/>
+        </w:rPr>
+      </w:pPr>
       <w:r>
-        <w:t xml:space="preserve">Oleg: </w:t>
+        <w:rPr>
+          <w:rFonts w:ascii="Arial Narrow" w:eastAsia="Arial" w:hAnsi="Arial Narrow" w:cs="Arial"/>
+          <w:sz w:val="16"/>
+          <w:szCs w:val="20"/>
+          <w:lang w:eastAsia="ru-RU" w:bidi="ru-RU"/>
+        </w:rPr>
+        <w:t xml:space="preserve">Приложение 1 </w:t>
       </w:r>
-      <w:sdt>
-        <w:sdtPr>
-          <w:id w:val="1444115808"/>
-          <w:placeholder>
-            <w:docPart w:val="DefaultPlaceholder_-1854013440"/>
-          </w:placeholder>
-          <w:dataBinding w:prefixMappings="" w:xpath="/anyData[1]/name[1]" w:storeItemID="{294C60F9-9EBD-4C75-982C-7D26BFD63CFE}"/>
-          <w:text/>
-        </w:sdtPr>
-        <w:sdtContent>
-          <w:r>
-            <w:t xml:space="preserve"> Pavel</w:t>
-          </w:r>
-        </w:sdtContent>
-      </w:sdt>
     </w:p>
+    <w:p>
+      <w:pPr>
+        <w:widowControl w:val="0"/>
+        <w:tabs>
+          <w:tab w:val="left" w:pos="7088"/>
+        </w:tabs>
+        <w:spacing w:after="0" w:line="254" w:lineRule="auto"/>
+        <w:ind w:left="5529"/>
+        <w:rPr>
+          <w:rFonts w:ascii="Arial Narrow" w:eastAsia="Arial" w:hAnsi="Arial Narrow" w:cs="Arial"/>
+          <w:sz w:val="16"/>
+          <w:szCs w:val="20"/>
+          <w:lang w:eastAsia="ru-RU" w:bidi="ru-RU"/>
+        </w:rPr>
+      </w:pPr>
+      <w:r>
+        <w:rPr>
+          <w:rFonts w:ascii="Arial Narrow" w:eastAsia="Arial" w:hAnsi="Arial Narrow" w:cs="Arial"/>
+          <w:sz w:val="16"/>
+          <w:szCs w:val="20"/>
+          <w:lang w:eastAsia="ru-RU" w:bidi="ru-RU"/>
+        </w:rPr>
+        <w:t>к постановлению Министерства здравоохранения Республики Беларусь 09.07.2010 N 92</w:t>
+      </w:r>
+    </w:p>
+    <w:p>
+      <w:pPr>
+        <w:widowControl w:val="0"/>
+        <w:spacing w:after="120" w:line="254" w:lineRule="auto"/>
+        <w:ind w:left="5528" w:right="737"/>
+        <w:rPr>
+          <w:rFonts w:ascii="Arial Narrow" w:eastAsia="Arial" w:hAnsi="Arial Narrow" w:cs="Arial"/>
+          <w:sz w:val="16"/>
+          <w:szCs w:val="20"/>
+          <w:lang w:eastAsia="ru-RU" w:bidi="ru-RU"/>
+        </w:rPr>
+      </w:pPr>
+      <w:r>
+        <w:rPr>
+          <w:rFonts w:ascii="Arial Narrow" w:eastAsia="Arial" w:hAnsi="Arial Narrow" w:cs="Arial"/>
+          <w:sz w:val="16"/>
+          <w:szCs w:val="20"/>
+          <w:lang w:eastAsia="ru-RU" w:bidi="ru-RU"/>
+        </w:rPr>
+        <w:t xml:space="preserve">Форма 1 </w:t>
+      </w:r>
+      <w:proofErr w:type="spellStart"/>
+      <w:r>
+        <w:rPr>
+          <w:rFonts w:ascii="Arial Narrow" w:eastAsia="Arial" w:hAnsi="Arial Narrow" w:cs="Arial"/>
+          <w:sz w:val="16"/>
+          <w:szCs w:val="20"/>
+          <w:lang w:eastAsia="ru-RU" w:bidi="ru-RU"/>
+        </w:rPr>
+        <w:t>здр</w:t>
+      </w:r>
+      <w:proofErr w:type="spellEnd"/>
+      <w:r>
+        <w:rPr>
+          <w:rFonts w:ascii="Arial Narrow" w:eastAsia="Arial" w:hAnsi="Arial Narrow" w:cs="Arial"/>
+          <w:sz w:val="16"/>
+          <w:szCs w:val="20"/>
+          <w:lang w:eastAsia="ru-RU" w:bidi="ru-RU"/>
+        </w:rPr>
+        <w:t>/у-10</w:t>
+      </w:r>
+    </w:p>
+    <w:p>
+      <w:pPr>
+        <w:widowControl w:val="0"/>
+        <w:spacing w:after="120" w:line="240" w:lineRule="auto"/>
+        <w:jc w:val="center"/>
+        <w:rPr>
+          <w:rFonts w:ascii="Arial Narrow" w:eastAsia="Arial" w:hAnsi="Arial Narrow" w:cs="Arial"/>
+          <w:sz w:val="24"/>
+          <w:szCs w:val="28"/>
+          <w:u w:val="single"/>
+          <w:lang w:eastAsia="ru-RU" w:bidi="ru-RU"/>
+        </w:rPr>
+      </w:pPr>
+      <w:r>
+        <w:rPr>
+          <w:rFonts w:ascii="Arial Narrow" w:eastAsia="Arial" w:hAnsi="Arial Narrow" w:cs="Arial"/>
+          <w:sz w:val="24"/>
+          <w:szCs w:val="28"/>
+          <w:lang w:eastAsia="ru-RU" w:bidi="ru-RU"/>
+        </w:rPr>
+        <w:t>МЕДИЦИНСКАЯ СПРАВКА</w:t>
+      </w:r>
+      <w:r>
+        <w:rPr>
+          <w:rFonts w:ascii="Arial Narrow" w:eastAsia="Arial" w:hAnsi="Arial Narrow" w:cs="Arial"/>
+          <w:sz w:val="24"/>
+          <w:szCs w:val="28"/>
+          <w:lang w:eastAsia="ru-RU" w:bidi="ru-RU"/>
+        </w:rPr>
+        <w:br/>
+        <w:t xml:space="preserve">о состоянии здоровья № </w:t>
+      </w:r>
+      <w:r>
+        <w:rPr>
+          <w:rFonts w:ascii="Arial Narrow" w:eastAsia="Arial" w:hAnsi="Arial Narrow" w:cs="Arial"/>
+          <w:sz w:val="24"/>
+          <w:szCs w:val="28"/>
+          <w:lang w:eastAsia="ru-RU" w:bidi="ru-RU"/>
+        </w:rPr>
+        <w:t>13</w:t>
+      </w:r>
+      <w:r>
+        <w:rPr>
+          <w:rFonts w:ascii="Arial Narrow" w:eastAsia="Arial" w:hAnsi="Arial Narrow" w:cs="Arial"/>
+          <w:sz w:val="24"/>
+          <w:szCs w:val="28"/>
+          <w:lang w:eastAsia="ru-RU" w:bidi="ru-RU"/>
+        </w:rPr>
+        <w:t>13</w:t>
+      </w:r>
+    </w:p>
+    <w:tbl>
+      <w:tblPr>
+        <w:tblStyle w:val="TableGrid"/>
+        <w:tblW w:w="7057" w:type="dxa"/>
+        <w:tblInd w:w="534" w:type="dxa"/>
+        <w:tblBorders>
+          <w:top w:val="none" w:sz="0" w:space="0" w:color="auto"/>
+          <w:left w:val="none" w:sz="0" w:space="0" w:color="auto"/>
+          <w:bottom w:val="none" w:sz="0" w:space="0" w:color="auto"/>
+          <w:right w:val="none" w:sz="0" w:space="0" w:color="auto"/>
+          <w:insideH w:val="none" w:sz="0" w:space="0" w:color="auto"/>
+          <w:insideV w:val="none" w:sz="0" w:space="0" w:color="auto"/>
+        </w:tblBorders>
+        <w:tblLook w:val="04A0" w:firstRow="1" w:lastRow="0" w:firstColumn="1" w:lastColumn="0" w:noHBand="0" w:noVBand="1"/>
+      </w:tblPr>
+      <w:tblGrid>
+        <w:gridCol w:w="425"/>
+        <w:gridCol w:w="567"/>
+        <w:gridCol w:w="284"/>
+        <w:gridCol w:w="458"/>
+        <w:gridCol w:w="109"/>
+        <w:gridCol w:w="141"/>
+        <w:gridCol w:w="556"/>
+        <w:gridCol w:w="579"/>
+        <w:gridCol w:w="758"/>
+        <w:gridCol w:w="236"/>
+        <w:gridCol w:w="848"/>
+        <w:gridCol w:w="426"/>
+        <w:gridCol w:w="79"/>
+        <w:gridCol w:w="672"/>
+        <w:gridCol w:w="236"/>
+        <w:gridCol w:w="683"/>
+      </w:tblGrid>
+      <w:tr>
+        <w:trPr>
+          <w:trHeight w:val="283"/>
+        </w:trPr>
+        <w:tc>
+          <w:tcPr>
+            <w:tcW w:w="425" w:type="dxa"/>
+            <w:vAlign w:val="bottom"/>
+          </w:tcPr>
+          <w:p>
+            <w:pPr>
+              <w:tabs>
+                <w:tab w:val="left" w:leader="underscore" w:pos="9548"/>
+              </w:tabs>
+              <w:ind w:left="-113" w:right="-108"/>
+              <w:rPr>
+                <w:rFonts w:ascii="Arial Narrow" w:eastAsia="Arial" w:hAnsi="Arial Narrow" w:cs="Arial"/>
+                <w:sz w:val="20"/>
+                <w:szCs w:val="28"/>
+              </w:rPr>
+            </w:pPr>
+            <w:r>
+              <w:rPr>
+                <w:rFonts w:ascii="Arial Narrow" w:eastAsia="Arial" w:hAnsi="Arial Narrow" w:cs="Arial"/>
+                <w:sz w:val="20"/>
+                <w:szCs w:val="28"/>
+              </w:rPr>
+              <w:t>Дана</w:t>
+            </w:r>
+          </w:p>
+        </w:tc>
+        <w:tc>
+          <w:tcPr>
+            <w:tcW w:w="6632" w:type="dxa"/>
+            <w:gridSpan w:val="15"/>
+            <w:tcBorders>
+              <w:bottom w:val="single" w:sz="4" w:space="0" w:color="auto"/>
+            </w:tcBorders>
+            <w:vAlign w:val="bottom"/>
+          </w:tcPr>
+          <w:p>
+            <w:pPr>
+              <w:tabs>
+                <w:tab w:val="left" w:leader="underscore" w:pos="9548"/>
+              </w:tabs>
+              <w:ind w:left="209"/>
+              <w:rPr>
+                <w:rFonts w:ascii="Arial Narrow" w:eastAsia="Arial" w:hAnsi="Arial Narrow" w:cs="Arial"/>
+                <w:i/>
+                <w:sz w:val="28"/>
+                <w:szCs w:val="28"/>
+                <w:lang w:val="en-US"/>
+              </w:rPr>
+            </w:pPr>
+            <w:sdt>
+              <w:sdtPr>
+                <w:rPr>
+                  <w:rFonts w:ascii="Arial Narrow" w:eastAsia="Arial" w:hAnsi="Arial Narrow" w:cs="Arial"/>
+                  <w:i/>
+                  <w:sz w:val="28"/>
+                  <w:szCs w:val="28"/>
+                  <w:lang w:val="en-US"/>
+                </w:rPr>
+                <w:id w:val="2026209388"/>
+                <w:placeholder>
+                  <w:docPart w:val="DefaultPlaceholder_-1854013440"/>
+                </w:placeholder>
+                <w:dataBinding w:prefixMappings="" w:xpath="/OutpatientCard[1]/Patient[1]/firstName[1]" w:storeItemID="{6BE3DB49-A02F-481B-A7BB-2004E024491A}"/>
+                <w:text/>
+              </w:sdtPr>
+              <w:sdtContent>
+                <w:r>
+                  <w:rPr>
+                    <w:rFonts w:ascii="Arial Narrow" w:eastAsia="Arial" w:hAnsi="Arial Narrow" w:cs="Arial"/>
+                    <w:i/>
+                    <w:sz w:val="28"/>
+                    <w:szCs w:val="28"/>
+                    <w:lang w:val="en-US"/>
+                  </w:rPr>
+                  <w:t>Oleg</w:t>
+                </w:r>
+              </w:sdtContent>
+            </w:sdt>
+            <w:r>
+              <w:rPr>
+                <w:rFonts w:ascii="Arial Narrow" w:eastAsia="Arial" w:hAnsi="Arial Narrow" w:cs="Arial"/>
+                <w:i/>
+                <w:sz w:val="28"/>
+                <w:szCs w:val="28"/>
+                <w:lang w:val="en-US"/>
+              </w:rPr>
+              <w:t xml:space="preserve"> </w:t>
+            </w:r>
+            <w:sdt>
+              <w:sdtPr>
+                <w:rPr>
+                  <w:rFonts w:ascii="Arial Narrow" w:eastAsia="Arial" w:hAnsi="Arial Narrow" w:cs="Arial"/>
+                  <w:i/>
+                  <w:sz w:val="28"/>
+                  <w:szCs w:val="28"/>
+                  <w:lang w:val="en-US"/>
+                </w:rPr>
+                <w:id w:val="1617023125"/>
+                <w:placeholder>
+                  <w:docPart w:val="DefaultPlaceholder_-1854013440"/>
+                </w:placeholder>
+                <w:dataBinding w:prefixMappings="" w:xpath="/OutpatientCard[1]/Patient[1]/lastName[1]" w:storeItemID="{6BE3DB49-A02F-481B-A7BB-2004E024491A}"/>
+                <w:text/>
+              </w:sdtPr>
+              <w:sdtContent>
+                <w:r>
+                  <w:rPr>
+                    <w:rFonts w:ascii="Arial Narrow" w:eastAsia="Arial" w:hAnsi="Arial Narrow" w:cs="Arial"/>
+                    <w:i/>
+                    <w:sz w:val="28"/>
+                    <w:szCs w:val="28"/>
+                    <w:lang w:val="en-US"/>
+                  </w:rPr>
+                  <w:t>Suvorov</w:t>
+                </w:r>
+              </w:sdtContent>
+            </w:sdt>
+            <w:r>
+              <w:rPr>
+                <w:rFonts w:ascii="Arial Narrow" w:eastAsia="Arial" w:hAnsi="Arial Narrow" w:cs="Arial"/>
+                <w:i/>
+                <w:sz w:val="28"/>
+                <w:szCs w:val="28"/>
+                <w:lang w:val="en-US"/>
+              </w:rPr>
+              <w:t xml:space="preserve"> </w:t>
+            </w:r>
+            <w:sdt>
+              <w:sdtPr>
+                <w:rPr>
+                  <w:rFonts w:ascii="Arial Narrow" w:eastAsia="Arial" w:hAnsi="Arial Narrow" w:cs="Arial"/>
+                  <w:i/>
+                  <w:sz w:val="28"/>
+                  <w:szCs w:val="28"/>
+                  <w:lang w:val="en-US"/>
+                </w:rPr>
+                <w:id w:val="835647220"/>
+                <w:placeholder>
+                  <w:docPart w:val="DefaultPlaceholder_-1854013440"/>
+                </w:placeholder>
+                <w:dataBinding w:prefixMappings="" w:xpath="/OutpatientCard[1]/Patient[1]/patronymic[1]" w:storeItemID="{6BE3DB49-A02F-481B-A7BB-2004E024491A}"/>
+                <w:text/>
+              </w:sdtPr>
+              <w:sdtContent>
+                <w:proofErr w:type="spellStart"/>
+                <w:r>
+                  <w:rPr>
+                    <w:rFonts w:ascii="Arial Narrow" w:eastAsia="Arial" w:hAnsi="Arial Narrow" w:cs="Arial"/>
+                    <w:i/>
+                    <w:sz w:val="28"/>
+                    <w:szCs w:val="28"/>
+                    <w:lang w:val="en-US"/>
+                  </w:rPr>
+                  <w:t>Alendravich</w:t>
+                </w:r>
+                <w:proofErr w:type="spellEnd"/>
+              </w:sdtContent>
+            </w:sdt>
+          </w:p>
+        </w:tc>
+      </w:tr>
+      <w:tr>
+        <w:trPr>
+          <w:trHeight w:val="53"/>
+        </w:trPr>
+        <w:tc>
+          <w:tcPr>
+            <w:tcW w:w="1276" w:type="dxa"/>
+            <w:gridSpan w:val="3"/>
+          </w:tcPr>
+          <w:p>
+            <w:pPr>
+              <w:tabs>
+                <w:tab w:val="left" w:leader="underscore" w:pos="9548"/>
+              </w:tabs>
+              <w:ind w:left="-113"/>
+              <w:jc w:val="both"/>
+              <w:rPr>
+                <w:rFonts w:ascii="Arial Narrow" w:eastAsia="Arial" w:hAnsi="Arial Narrow" w:cs="Arial"/>
+                <w:sz w:val="16"/>
+                <w:szCs w:val="28"/>
+                <w:lang w:val="en-US"/>
+              </w:rPr>
+            </w:pPr>
+          </w:p>
+        </w:tc>
+        <w:tc>
+          <w:tcPr>
+            <w:tcW w:w="5781" w:type="dxa"/>
+            <w:gridSpan w:val="13"/>
+          </w:tcPr>
+          <w:p>
+            <w:pPr>
+              <w:ind w:left="-113"/>
+              <w:jc w:val="center"/>
+              <w:rPr>
+                <w:rFonts w:ascii="Arial Narrow" w:eastAsia="Arial" w:hAnsi="Arial Narrow" w:cs="Arial"/>
+                <w:sz w:val="16"/>
+                <w:szCs w:val="28"/>
+              </w:rPr>
+            </w:pPr>
+            <w:r>
+              <w:rPr>
+                <w:rFonts w:ascii="Arial Narrow" w:eastAsia="Arial" w:hAnsi="Arial Narrow" w:cs="Arial"/>
+                <w:sz w:val="16"/>
+                <w:szCs w:val="28"/>
+              </w:rPr>
+              <w:t>(фамилия, собственное имя, отчество)</w:t>
+            </w:r>
+          </w:p>
+        </w:tc>
+      </w:tr>
+      <w:tr>
+        <w:trPr>
+          <w:trHeight w:val="283"/>
+        </w:trPr>
+        <w:tc>
+          <w:tcPr>
+            <w:tcW w:w="1276" w:type="dxa"/>
+            <w:gridSpan w:val="3"/>
+            <w:vAlign w:val="bottom"/>
+          </w:tcPr>
+          <w:p>
+            <w:pPr>
+              <w:tabs>
+                <w:tab w:val="left" w:leader="underscore" w:pos="9548"/>
+              </w:tabs>
+              <w:ind w:left="-113" w:right="-108"/>
+              <w:rPr>
+                <w:rFonts w:ascii="Arial Narrow" w:eastAsia="Arial" w:hAnsi="Arial Narrow" w:cs="Arial"/>
+                <w:sz w:val="20"/>
+                <w:szCs w:val="28"/>
+              </w:rPr>
+            </w:pPr>
+            <w:r>
+              <w:rPr>
+                <w:rFonts w:ascii="Arial Narrow" w:eastAsia="Arial" w:hAnsi="Arial Narrow" w:cs="Arial"/>
+                <w:sz w:val="20"/>
+                <w:szCs w:val="28"/>
+              </w:rPr>
+              <w:t>Дата рождения</w:t>
+            </w:r>
+          </w:p>
+        </w:tc>
+        <w:sdt>
+          <w:sdtPr>
+            <w:rPr>
+              <w:rFonts w:ascii="Arial Narrow" w:eastAsia="Arial" w:hAnsi="Arial Narrow" w:cs="Arial"/>
+              <w:i/>
+              <w:sz w:val="28"/>
+              <w:szCs w:val="28"/>
+            </w:rPr>
+            <w:id w:val="-1193529806"/>
+            <w:placeholder>
+              <w:docPart w:val="DefaultPlaceholder_-1854013440"/>
+            </w:placeholder>
+            <w:dataBinding w:prefixMappings="" w:xpath="/OutpatientCard[1]/Patient[1]/birthDate[1]" w:storeItemID="{6BE3DB49-A02F-481B-A7BB-2004E024491A}"/>
+            <w:text/>
+          </w:sdtPr>
+          <w:sdtContent>
+            <w:tc>
+              <w:tcPr>
+                <w:tcW w:w="5781" w:type="dxa"/>
+                <w:gridSpan w:val="13"/>
+                <w:tcBorders>
+                  <w:bottom w:val="single" w:sz="4" w:space="0" w:color="auto"/>
+                </w:tcBorders>
+                <w:vAlign w:val="bottom"/>
+              </w:tcPr>
+              <w:p>
+                <w:pPr>
+                  <w:tabs>
+                    <w:tab w:val="left" w:leader="underscore" w:pos="9548"/>
+                  </w:tabs>
+                  <w:ind w:left="65"/>
+                  <w:rPr>
+                    <w:rFonts w:ascii="Arial Narrow" w:eastAsia="Arial" w:hAnsi="Arial Narrow" w:cs="Arial"/>
+                    <w:i/>
+                    <w:sz w:val="28"/>
+                    <w:szCs w:val="28"/>
+                    <w:lang w:val="en-US"/>
+                  </w:rPr>
+                </w:pPr>
+                <w:r>
+                  <w:rPr>
+                    <w:rFonts w:ascii="Arial Narrow" w:eastAsia="Arial" w:hAnsi="Arial Narrow" w:cs="Arial"/>
+                    <w:i/>
+                    <w:sz w:val="28"/>
+                    <w:szCs w:val="28"/>
+                    <w:lang w:val="en-US"/>
+                  </w:rPr>
+                  <w:t>11.02.2000</w:t>
+                </w:r>
+              </w:p>
+            </w:tc>
+          </w:sdtContent>
+        </w:sdt>
+      </w:tr>
+      <w:tr>
+        <w:trPr>
+          <w:trHeight w:val="20"/>
+        </w:trPr>
+        <w:tc>
+          <w:tcPr>
+            <w:tcW w:w="1276" w:type="dxa"/>
+            <w:gridSpan w:val="3"/>
+          </w:tcPr>
+          <w:p>
+            <w:pPr>
+              <w:spacing w:line="254" w:lineRule="auto"/>
+              <w:ind w:left="-113"/>
+              <w:rPr>
+                <w:rFonts w:ascii="Arial Narrow" w:eastAsia="Arial" w:hAnsi="Arial Narrow" w:cs="Arial"/>
+                <w:sz w:val="16"/>
+                <w:lang w:val="en-US"/>
+              </w:rPr>
+            </w:pPr>
+          </w:p>
+        </w:tc>
+        <w:tc>
+          <w:tcPr>
+            <w:tcW w:w="5781" w:type="dxa"/>
+            <w:gridSpan w:val="13"/>
+          </w:tcPr>
+          <w:p>
+            <w:pPr>
+              <w:ind w:left="-113"/>
+              <w:jc w:val="center"/>
+              <w:rPr>
+                <w:rFonts w:ascii="Arial Narrow" w:eastAsia="Arial" w:hAnsi="Arial Narrow" w:cs="Arial"/>
+                <w:sz w:val="16"/>
+              </w:rPr>
+            </w:pPr>
+            <w:r>
+              <w:rPr>
+                <w:rFonts w:ascii="Arial Narrow" w:eastAsia="Arial" w:hAnsi="Arial Narrow" w:cs="Arial"/>
+                <w:sz w:val="16"/>
+              </w:rPr>
+              <w:t>(число, месяц, год)</w:t>
+            </w:r>
+          </w:p>
+        </w:tc>
+      </w:tr>
+      <w:tr>
+        <w:trPr>
+          <w:trHeight w:val="340"/>
+        </w:trPr>
+        <w:tc>
+          <w:tcPr>
+            <w:tcW w:w="5466" w:type="dxa"/>
+            <w:gridSpan w:val="13"/>
+            <w:vAlign w:val="center"/>
+          </w:tcPr>
+          <w:p>
+            <w:pPr>
+              <w:spacing w:line="254" w:lineRule="auto"/>
+              <w:ind w:left="-113" w:right="-108"/>
+              <w:rPr>
+                <w:rFonts w:ascii="Arial Narrow" w:eastAsia="Arial" w:hAnsi="Arial Narrow" w:cs="Arial"/>
+                <w:sz w:val="20"/>
+                <w:szCs w:val="28"/>
+              </w:rPr>
+            </w:pPr>
+            <w:r>
+              <w:rPr>
+                <w:rFonts w:ascii="Arial Narrow" w:eastAsia="Arial" w:hAnsi="Arial Narrow" w:cs="Arial"/>
+                <w:sz w:val="20"/>
+                <w:szCs w:val="28"/>
+              </w:rPr>
+              <w:t>Пол</w:t>
+            </w:r>
+            <w:r>
+              <w:rPr>
+                <w:rFonts w:ascii="Arial Narrow" w:eastAsia="Arial" w:hAnsi="Arial Narrow" w:cs="Arial"/>
+                <w:sz w:val="20"/>
+                <w:szCs w:val="28"/>
+              </w:rPr>
+              <w:t xml:space="preserve">: </w:t>
+            </w:r>
+            <w:r>
+              <w:rPr>
+                <w:rFonts w:ascii="Arial Narrow" w:eastAsia="Arial" w:hAnsi="Arial Narrow" w:cs="Arial"/>
+                <w:sz w:val="20"/>
+                <w:szCs w:val="28"/>
+              </w:rPr>
+              <w:t>мужской</w:t>
+            </w:r>
+            <w:r>
+              <w:rPr>
+                <w:rFonts w:ascii="Arial Narrow" w:eastAsia="Arial" w:hAnsi="Arial Narrow" w:cs="Arial"/>
+                <w:sz w:val="20"/>
+                <w:szCs w:val="28"/>
+              </w:rPr>
+              <w:t xml:space="preserve"> /</w:t>
+            </w:r>
+            <w:r>
+              <w:rPr>
+                <w:rFonts w:ascii="Arial Narrow" w:eastAsia="Arial" w:hAnsi="Arial Narrow" w:cs="Arial"/>
+                <w:sz w:val="20"/>
+                <w:szCs w:val="28"/>
+                <w:u w:val="single"/>
+              </w:rPr>
+              <w:t xml:space="preserve"> </w:t>
+            </w:r>
+            <w:r>
+              <w:rPr>
+                <w:rFonts w:ascii="Arial Narrow" w:eastAsia="Arial" w:hAnsi="Arial Narrow" w:cs="Arial"/>
+                <w:sz w:val="20"/>
+                <w:szCs w:val="28"/>
+              </w:rPr>
+              <w:t>женский</w:t>
+            </w:r>
+            <w:r>
+              <w:rPr>
+                <w:rFonts w:ascii="Arial Narrow" w:eastAsia="Arial" w:hAnsi="Arial Narrow" w:cs="Arial"/>
+                <w:sz w:val="20"/>
+                <w:szCs w:val="28"/>
+              </w:rPr>
+              <w:t xml:space="preserve"> (подчеркнуть)</w:t>
+            </w:r>
+          </w:p>
+        </w:tc>
+        <w:tc>
+          <w:tcPr>
+            <w:tcW w:w="1591" w:type="dxa"/>
+            <w:gridSpan w:val="3"/>
+            <w:vAlign w:val="center"/>
+          </w:tcPr>
+          <w:p>
+            <w:pPr>
+              <w:tabs>
+                <w:tab w:val="left" w:leader="underscore" w:pos="9548"/>
+              </w:tabs>
+              <w:rPr>
+                <w:rFonts w:ascii="Arial Narrow" w:eastAsia="Arial" w:hAnsi="Arial Narrow" w:cs="Arial"/>
+                <w:sz w:val="20"/>
+                <w:szCs w:val="28"/>
+              </w:rPr>
+            </w:pPr>
+          </w:p>
+        </w:tc>
+      </w:tr>
+      <w:tr>
+        <w:trPr>
+          <w:trHeight w:val="283"/>
+        </w:trPr>
+        <w:tc>
+          <w:tcPr>
+            <w:tcW w:w="3119" w:type="dxa"/>
+            <w:gridSpan w:val="8"/>
+            <w:vAlign w:val="bottom"/>
+          </w:tcPr>
+          <w:p>
+            <w:pPr>
+              <w:spacing w:line="254" w:lineRule="auto"/>
+              <w:ind w:left="-113" w:right="-108"/>
+              <w:rPr>
+                <w:rFonts w:ascii="Arial Narrow" w:eastAsia="Arial" w:hAnsi="Arial Narrow" w:cs="Arial"/>
+                <w:sz w:val="20"/>
+                <w:szCs w:val="28"/>
+              </w:rPr>
+            </w:pPr>
+            <w:r>
+              <w:rPr>
+                <w:rFonts w:ascii="Arial Narrow" w:eastAsia="Arial" w:hAnsi="Arial Narrow" w:cs="Arial"/>
+                <w:sz w:val="20"/>
+                <w:szCs w:val="28"/>
+              </w:rPr>
+              <w:t>Место жительства (место пребывания)</w:t>
+            </w:r>
+          </w:p>
+        </w:tc>
+        <w:sdt>
+          <w:sdtPr>
+            <w:rPr>
+              <w:rFonts w:ascii="Arial Narrow" w:eastAsia="Arial" w:hAnsi="Arial Narrow" w:cs="Arial"/>
+              <w:i/>
+              <w:sz w:val="28"/>
+              <w:szCs w:val="28"/>
+            </w:rPr>
+            <w:id w:val="-925340129"/>
+            <w:placeholder>
+              <w:docPart w:val="DefaultPlaceholder_-1854013440"/>
+            </w:placeholder>
+            <w:dataBinding w:prefixMappings="" w:xpath="/OutpatientCard[1]/Patient[1]/address[1]" w:storeItemID="{6BE3DB49-A02F-481B-A7BB-2004E024491A}"/>
+            <w:text/>
+          </w:sdtPr>
+          <w:sdtContent>
+            <w:tc>
+              <w:tcPr>
+                <w:tcW w:w="3938" w:type="dxa"/>
+                <w:gridSpan w:val="8"/>
+                <w:tcBorders>
+                  <w:bottom w:val="single" w:sz="4" w:space="0" w:color="auto"/>
+                </w:tcBorders>
+                <w:vAlign w:val="bottom"/>
+              </w:tcPr>
+              <w:p>
+                <w:pPr>
+                  <w:tabs>
+                    <w:tab w:val="left" w:leader="underscore" w:pos="9548"/>
+                  </w:tabs>
+                  <w:rPr>
+                    <w:rFonts w:ascii="Arial Narrow" w:eastAsia="Arial" w:hAnsi="Arial Narrow" w:cs="Arial"/>
+                    <w:i/>
+                    <w:sz w:val="28"/>
+                    <w:szCs w:val="28"/>
+                    <w:lang w:val="en-US"/>
+                  </w:rPr>
+                </w:pPr>
+                <w:r>
+                  <w:rPr>
+                    <w:rFonts w:ascii="Arial Narrow" w:eastAsia="Arial" w:hAnsi="Arial Narrow" w:cs="Arial"/>
+                    <w:i/>
+                    <w:sz w:val="28"/>
+                    <w:szCs w:val="28"/>
+                  </w:rPr>
+                  <w:t xml:space="preserve">ул. </w:t>
+                </w:r>
+                <w:proofErr w:type="spellStart"/>
+                <w:r>
+                  <w:rPr>
+                    <w:rFonts w:ascii="Arial Narrow" w:eastAsia="Arial" w:hAnsi="Arial Narrow" w:cs="Arial"/>
+                    <w:i/>
+                    <w:sz w:val="28"/>
+                    <w:szCs w:val="28"/>
+                  </w:rPr>
+                  <w:t>Якуба</w:t>
+                </w:r>
+                <w:proofErr w:type="spellEnd"/>
+                <w:r>
+                  <w:rPr>
+                    <w:rFonts w:ascii="Arial Narrow" w:eastAsia="Arial" w:hAnsi="Arial Narrow" w:cs="Arial"/>
+                    <w:i/>
+                    <w:sz w:val="28"/>
+                    <w:szCs w:val="28"/>
+                  </w:rPr>
+                  <w:t xml:space="preserve"> Коласа 28</w:t>
+                </w:r>
+              </w:p>
+            </w:tc>
+          </w:sdtContent>
+        </w:sdt>
+      </w:tr>
+      <w:tr>
+        <w:trPr>
+          <w:trHeight w:val="283"/>
+        </w:trPr>
+        <w:tc>
+          <w:tcPr>
+            <w:tcW w:w="1843" w:type="dxa"/>
+            <w:gridSpan w:val="5"/>
+            <w:vAlign w:val="bottom"/>
+          </w:tcPr>
+          <w:p>
+            <w:pPr>
+              <w:spacing w:line="254" w:lineRule="auto"/>
+              <w:ind w:left="-113" w:right="-108"/>
+              <w:rPr>
+                <w:rFonts w:ascii="Arial Narrow" w:eastAsia="Arial" w:hAnsi="Arial Narrow" w:cs="Arial"/>
+                <w:sz w:val="20"/>
+                <w:szCs w:val="28"/>
+              </w:rPr>
+            </w:pPr>
+            <w:r>
+              <w:rPr>
+                <w:rFonts w:ascii="Arial Narrow" w:eastAsia="Arial" w:hAnsi="Arial Narrow" w:cs="Arial"/>
+                <w:sz w:val="20"/>
+                <w:szCs w:val="28"/>
+              </w:rPr>
+              <w:t>Цель выдачи справки</w:t>
+            </w:r>
+          </w:p>
+        </w:tc>
+        <w:tc>
+          <w:tcPr>
+            <w:tcW w:w="5214" w:type="dxa"/>
+            <w:gridSpan w:val="11"/>
+            <w:tcBorders>
+              <w:bottom w:val="single" w:sz="4" w:space="0" w:color="auto"/>
+            </w:tcBorders>
+            <w:vAlign w:val="bottom"/>
+          </w:tcPr>
+          <w:p>
+            <w:pPr>
+              <w:tabs>
+                <w:tab w:val="left" w:leader="underscore" w:pos="9548"/>
+              </w:tabs>
+              <w:ind w:left="34"/>
+              <w:rPr>
+                <w:rFonts w:ascii="Arial Narrow" w:eastAsia="Arial" w:hAnsi="Arial Narrow" w:cs="Arial"/>
+                <w:i/>
+                <w:sz w:val="20"/>
+                <w:szCs w:val="28"/>
+              </w:rPr>
+            </w:pPr>
+          </w:p>
+        </w:tc>
+      </w:tr>
+      <w:tr>
+        <w:trPr>
+          <w:trHeight w:val="227"/>
+        </w:trPr>
+        <w:tc>
+          <w:tcPr>
+            <w:tcW w:w="4961" w:type="dxa"/>
+            <w:gridSpan w:val="11"/>
+            <w:vAlign w:val="bottom"/>
+          </w:tcPr>
+          <w:p>
+            <w:pPr>
+              <w:spacing w:line="254" w:lineRule="auto"/>
+              <w:ind w:left="-113" w:right="-108"/>
+              <w:rPr>
+                <w:rFonts w:ascii="Arial Narrow" w:eastAsia="Arial" w:hAnsi="Arial Narrow" w:cs="Arial"/>
+                <w:sz w:val="20"/>
+                <w:szCs w:val="28"/>
+              </w:rPr>
+            </w:pPr>
+            <w:r>
+              <w:rPr>
+                <w:rFonts w:ascii="Arial Narrow" w:eastAsia="Arial" w:hAnsi="Arial Narrow" w:cs="Arial"/>
+                <w:sz w:val="20"/>
+                <w:szCs w:val="28"/>
+              </w:rPr>
+              <w:t>Перенесенные заболевания (иные анамнестические сведения)</w:t>
+            </w:r>
+          </w:p>
+        </w:tc>
+        <w:tc>
+          <w:tcPr>
+            <w:tcW w:w="2096" w:type="dxa"/>
+            <w:gridSpan w:val="5"/>
+            <w:tcBorders>
+              <w:bottom w:val="single" w:sz="4" w:space="0" w:color="auto"/>
+            </w:tcBorders>
+            <w:vAlign w:val="bottom"/>
+          </w:tcPr>
+          <w:p>
+            <w:pPr>
+              <w:tabs>
+                <w:tab w:val="left" w:leader="underscore" w:pos="9548"/>
+              </w:tabs>
+              <w:jc w:val="both"/>
+              <w:rPr>
+                <w:rFonts w:ascii="Arial Narrow" w:eastAsia="Arial" w:hAnsi="Arial Narrow" w:cs="Arial"/>
+                <w:sz w:val="20"/>
+                <w:szCs w:val="28"/>
+              </w:rPr>
+            </w:pPr>
+          </w:p>
+        </w:tc>
+      </w:tr>
+      <w:tr>
+        <w:trPr>
+          <w:trHeight w:val="318"/>
+        </w:trPr>
+        <w:tc>
+          <w:tcPr>
+            <w:tcW w:w="7057" w:type="dxa"/>
+            <w:gridSpan w:val="16"/>
+            <w:vAlign w:val="bottom"/>
+          </w:tcPr>
+          <w:p>
+            <w:pPr>
+              <w:ind w:left="-113"/>
+              <w:jc w:val="both"/>
+              <w:rPr>
+                <w:rFonts w:ascii="Arial Narrow" w:eastAsia="Arial" w:hAnsi="Arial Narrow" w:cs="Arial"/>
+                <w:sz w:val="20"/>
+                <w:szCs w:val="28"/>
+              </w:rPr>
+            </w:pPr>
+            <w:r>
+              <w:rPr>
+                <w:rFonts w:ascii="Arial Narrow" w:eastAsia="Arial" w:hAnsi="Arial Narrow" w:cs="Arial"/>
+                <w:sz w:val="20"/>
+                <w:szCs w:val="28"/>
+              </w:rPr>
+              <w:t>Дополнительные медицинские сведения (результаты медицинских осмотров, обследований, сведения о прививках и прочее)</w:t>
+            </w:r>
+          </w:p>
+        </w:tc>
+      </w:tr>
+      <w:tr>
+        <w:trPr>
+          <w:trHeight w:val="318"/>
+        </w:trPr>
+        <w:tc>
+          <w:tcPr>
+            <w:tcW w:w="7057" w:type="dxa"/>
+            <w:gridSpan w:val="16"/>
+            <w:tcBorders>
+              <w:bottom w:val="single" w:sz="4" w:space="0" w:color="auto"/>
+            </w:tcBorders>
+            <w:vAlign w:val="bottom"/>
+          </w:tcPr>
+          <w:p>
+            <w:pPr>
+              <w:tabs>
+                <w:tab w:val="left" w:leader="underscore" w:pos="9548"/>
+              </w:tabs>
+              <w:ind w:left="-113"/>
+              <w:jc w:val="both"/>
+              <w:rPr>
+                <w:rFonts w:ascii="Arial Narrow" w:eastAsia="Arial" w:hAnsi="Arial Narrow" w:cs="Arial"/>
+                <w:i/>
+                <w:sz w:val="20"/>
+                <w:szCs w:val="28"/>
+              </w:rPr>
+            </w:pPr>
+            <w:r>
+              <w:rPr>
+                <w:rFonts w:ascii="Arial Narrow" w:eastAsia="Arial" w:hAnsi="Arial Narrow" w:cs="Arial"/>
+                <w:i/>
+                <w:sz w:val="20"/>
+                <w:szCs w:val="28"/>
+              </w:rPr>
+              <w:t>ПЦР тест относительно SARS-CoV-2</w:t>
+            </w:r>
+          </w:p>
+        </w:tc>
+      </w:tr>
+      <w:tr>
+        <w:trPr>
+          <w:trHeight w:val="227"/>
+        </w:trPr>
+        <w:tc>
+          <w:tcPr>
+            <w:tcW w:w="7057" w:type="dxa"/>
+            <w:gridSpan w:val="16"/>
+            <w:tcBorders>
+              <w:top w:val="single" w:sz="4" w:space="0" w:color="auto"/>
+              <w:bottom w:val="single" w:sz="4" w:space="0" w:color="auto"/>
+            </w:tcBorders>
+            <w:vAlign w:val="bottom"/>
+          </w:tcPr>
+          <w:p>
+            <w:pPr>
+              <w:tabs>
+                <w:tab w:val="left" w:leader="underscore" w:pos="9548"/>
+              </w:tabs>
+              <w:ind w:left="-108"/>
+              <w:jc w:val="both"/>
+              <w:rPr>
+                <w:rFonts w:ascii="Arial Narrow" w:eastAsia="Arial" w:hAnsi="Arial Narrow" w:cs="Arial"/>
+                <w:i/>
+                <w:szCs w:val="28"/>
+              </w:rPr>
+            </w:pPr>
+            <w:r>
+              <w:rPr>
+                <w:rFonts w:ascii="Arial Narrow" w:eastAsia="Arial" w:hAnsi="Arial Narrow" w:cs="Arial"/>
+                <w:i/>
+                <w:szCs w:val="28"/>
+              </w:rPr>
+              <w:t xml:space="preserve">№ образца: </w:t>
+            </w:r>
+            <w:r>
+              <w:rPr>
+                <w:rFonts w:ascii="Arial Narrow" w:eastAsia="Arial" w:hAnsi="Arial Narrow" w:cs="Arial"/>
+                <w:i/>
+                <w:szCs w:val="28"/>
+              </w:rPr>
+              <w:t>1019</w:t>
+            </w:r>
+          </w:p>
+        </w:tc>
+      </w:tr>
+      <w:tr>
+        <w:trPr>
+          <w:trHeight w:val="227"/>
+        </w:trPr>
+        <w:tc>
+          <w:tcPr>
+            <w:tcW w:w="1734" w:type="dxa"/>
+            <w:gridSpan w:val="4"/>
+            <w:tcBorders>
+              <w:top w:val="single" w:sz="4" w:space="0" w:color="auto"/>
+              <w:bottom w:val="single" w:sz="4" w:space="0" w:color="auto"/>
+            </w:tcBorders>
+            <w:vAlign w:val="bottom"/>
+          </w:tcPr>
+          <w:p>
+            <w:pPr>
+              <w:tabs>
+                <w:tab w:val="left" w:leader="underscore" w:pos="9548"/>
+              </w:tabs>
+              <w:ind w:left="-113"/>
+              <w:jc w:val="both"/>
+              <w:rPr>
+                <w:rFonts w:ascii="Arial Narrow" w:eastAsia="Arial" w:hAnsi="Arial Narrow" w:cs="Arial"/>
+                <w:i/>
+                <w:sz w:val="20"/>
+                <w:szCs w:val="28"/>
+              </w:rPr>
+            </w:pPr>
+            <w:r>
+              <w:rPr>
+                <w:rFonts w:ascii="Arial Narrow" w:eastAsia="Arial" w:hAnsi="Arial Narrow" w:cs="Arial"/>
+                <w:i/>
+                <w:sz w:val="20"/>
+                <w:szCs w:val="28"/>
+              </w:rPr>
+              <w:t xml:space="preserve">Результат: </w:t>
+            </w:r>
+          </w:p>
+        </w:tc>
+        <w:tc>
+          <w:tcPr>
+            <w:tcW w:w="2143" w:type="dxa"/>
+            <w:gridSpan w:val="5"/>
+            <w:tcBorders>
+              <w:top w:val="single" w:sz="4" w:space="0" w:color="auto"/>
+              <w:bottom w:val="single" w:sz="4" w:space="0" w:color="auto"/>
+              <w:right w:val="single" w:sz="4" w:space="0" w:color="auto"/>
+            </w:tcBorders>
+            <w:vAlign w:val="bottom"/>
+          </w:tcPr>
+          <w:p>
+            <w:pPr>
+              <w:tabs>
+                <w:tab w:val="left" w:leader="underscore" w:pos="9548"/>
+              </w:tabs>
+              <w:ind w:left="-113"/>
+              <w:jc w:val="right"/>
+              <w:rPr>
+                <w:rFonts w:ascii="Arial Narrow" w:eastAsia="Arial" w:hAnsi="Arial Narrow" w:cs="Arial"/>
+                <w:i/>
+                <w:sz w:val="20"/>
+                <w:szCs w:val="28"/>
+              </w:rPr>
+            </w:pPr>
+            <w:r>
+              <w:rPr>
+                <w:rFonts w:ascii="Arial Narrow" w:eastAsia="Arial" w:hAnsi="Arial Narrow" w:cs="Arial"/>
+                <w:i/>
+                <w:sz w:val="20"/>
+                <w:szCs w:val="28"/>
+              </w:rPr>
+              <w:t>положительный</w:t>
+            </w:r>
+          </w:p>
+        </w:tc>
+        <w:tc>
+          <w:tcPr>
+            <w:tcW w:w="236" w:type="dxa"/>
+            <w:tcBorders>
+              <w:top w:val="single" w:sz="4" w:space="0" w:color="auto"/>
+              <w:left w:val="single" w:sz="4" w:space="0" w:color="auto"/>
+              <w:bottom w:val="single" w:sz="4" w:space="0" w:color="auto"/>
+              <w:right w:val="single" w:sz="4" w:space="0" w:color="auto"/>
+            </w:tcBorders>
+            <w:vAlign w:val="bottom"/>
+          </w:tcPr>
+          <w:p>
+            <w:pPr>
+              <w:tabs>
+                <w:tab w:val="left" w:leader="underscore" w:pos="9548"/>
+              </w:tabs>
+              <w:ind w:left="-113"/>
+              <w:jc w:val="both"/>
+              <w:rPr>
+                <w:rFonts w:ascii="Arial Narrow" w:eastAsia="Arial" w:hAnsi="Arial Narrow" w:cs="Arial"/>
+                <w:i/>
+                <w:sz w:val="20"/>
+                <w:szCs w:val="28"/>
+              </w:rPr>
+            </w:pPr>
+          </w:p>
+        </w:tc>
+        <w:tc>
+          <w:tcPr>
+            <w:tcW w:w="2025" w:type="dxa"/>
+            <w:gridSpan w:val="4"/>
+            <w:tcBorders>
+              <w:top w:val="single" w:sz="4" w:space="0" w:color="auto"/>
+              <w:left w:val="single" w:sz="4" w:space="0" w:color="auto"/>
+              <w:bottom w:val="single" w:sz="4" w:space="0" w:color="auto"/>
+              <w:right w:val="single" w:sz="4" w:space="0" w:color="auto"/>
+            </w:tcBorders>
+            <w:vAlign w:val="bottom"/>
+          </w:tcPr>
+          <w:p>
+            <w:pPr>
+              <w:tabs>
+                <w:tab w:val="left" w:leader="underscore" w:pos="9548"/>
+              </w:tabs>
+              <w:ind w:left="-113"/>
+              <w:jc w:val="right"/>
+              <w:rPr>
+                <w:rFonts w:ascii="Arial Narrow" w:eastAsia="Arial" w:hAnsi="Arial Narrow" w:cs="Arial"/>
+                <w:i/>
+                <w:sz w:val="20"/>
+                <w:szCs w:val="28"/>
+              </w:rPr>
+            </w:pPr>
+            <w:r>
+              <w:rPr>
+                <w:rFonts w:ascii="Arial Narrow" w:eastAsia="Arial" w:hAnsi="Arial Narrow" w:cs="Arial"/>
+                <w:i/>
+                <w:sz w:val="20"/>
+                <w:szCs w:val="28"/>
+              </w:rPr>
+              <w:t>отрицательный</w:t>
+            </w:r>
+          </w:p>
+        </w:tc>
+        <w:tc>
+          <w:tcPr>
+            <w:tcW w:w="236" w:type="dxa"/>
+            <w:tcBorders>
+              <w:top w:val="single" w:sz="4" w:space="0" w:color="auto"/>
+              <w:left w:val="single" w:sz="4" w:space="0" w:color="auto"/>
+              <w:bottom w:val="single" w:sz="4" w:space="0" w:color="auto"/>
+              <w:right w:val="single" w:sz="4" w:space="0" w:color="auto"/>
+            </w:tcBorders>
+            <w:vAlign w:val="bottom"/>
+          </w:tcPr>
+          <w:p>
+            <w:pPr>
+              <w:tabs>
+                <w:tab w:val="left" w:leader="underscore" w:pos="9548"/>
+              </w:tabs>
+              <w:ind w:left="-113" w:right="-128"/>
+              <w:jc w:val="center"/>
+              <w:rPr>
+                <w:rFonts w:ascii="Arial Narrow" w:eastAsia="Arial" w:hAnsi="Arial Narrow" w:cs="Arial"/>
+                <w:b/>
+                <w:i/>
+                <w:sz w:val="20"/>
+                <w:szCs w:val="28"/>
+              </w:rPr>
+            </w:pPr>
+            <w:r>
+              <w:rPr>
+                <w:rFonts w:ascii="Arial Narrow" w:eastAsia="Arial" w:hAnsi="Arial Narrow" w:cs="Arial"/>
+                <w:b/>
+                <w:i/>
+                <w:sz w:val="20"/>
+                <w:szCs w:val="28"/>
+              </w:rPr>
+              <w:t>Х</w:t>
+            </w:r>
+          </w:p>
+        </w:tc>
+        <w:tc>
+          <w:tcPr>
+            <w:tcW w:w="683" w:type="dxa"/>
+            <w:tcBorders>
+              <w:top w:val="single" w:sz="4" w:space="0" w:color="auto"/>
+              <w:left w:val="single" w:sz="4" w:space="0" w:color="auto"/>
+              <w:bottom w:val="single" w:sz="4" w:space="0" w:color="auto"/>
+            </w:tcBorders>
+            <w:vAlign w:val="bottom"/>
+          </w:tcPr>
+          <w:p>
+            <w:pPr>
+              <w:tabs>
+                <w:tab w:val="left" w:leader="underscore" w:pos="9548"/>
+              </w:tabs>
+              <w:ind w:left="-113"/>
+              <w:jc w:val="both"/>
+              <w:rPr>
+                <w:rFonts w:ascii="Arial Narrow" w:eastAsia="Arial" w:hAnsi="Arial Narrow" w:cs="Arial"/>
+                <w:i/>
+                <w:sz w:val="20"/>
+                <w:szCs w:val="28"/>
+              </w:rPr>
+            </w:pPr>
+          </w:p>
+        </w:tc>
+      </w:tr>
+      <w:tr>
+        <w:trPr>
+          <w:trHeight w:val="227"/>
+        </w:trPr>
+        <w:tc>
+          <w:tcPr>
+            <w:tcW w:w="7057" w:type="dxa"/>
+            <w:gridSpan w:val="16"/>
+            <w:tcBorders>
+              <w:top w:val="single" w:sz="4" w:space="0" w:color="auto"/>
+              <w:bottom w:val="single" w:sz="4" w:space="0" w:color="auto"/>
+            </w:tcBorders>
+            <w:vAlign w:val="bottom"/>
+          </w:tcPr>
+          <w:p>
+            <w:pPr>
+              <w:tabs>
+                <w:tab w:val="left" w:leader="underscore" w:pos="9548"/>
+              </w:tabs>
+              <w:ind w:left="-113"/>
+              <w:jc w:val="both"/>
+              <w:rPr>
+                <w:rFonts w:ascii="Arial Narrow" w:eastAsia="Arial" w:hAnsi="Arial Narrow" w:cs="Arial"/>
+                <w:sz w:val="20"/>
+                <w:szCs w:val="28"/>
+              </w:rPr>
+            </w:pPr>
+          </w:p>
+        </w:tc>
+      </w:tr>
+      <w:tr>
+        <w:trPr>
+          <w:trHeight w:val="283"/>
+        </w:trPr>
+        <w:tc>
+          <w:tcPr>
+            <w:tcW w:w="992" w:type="dxa"/>
+            <w:gridSpan w:val="2"/>
+            <w:vAlign w:val="bottom"/>
+          </w:tcPr>
+          <w:p>
+            <w:pPr>
+              <w:tabs>
+                <w:tab w:val="left" w:leader="underscore" w:pos="9548"/>
+              </w:tabs>
+              <w:ind w:left="-113" w:right="-108"/>
+              <w:jc w:val="both"/>
+              <w:rPr>
+                <w:rFonts w:ascii="Arial Narrow" w:eastAsia="Arial" w:hAnsi="Arial Narrow" w:cs="Arial"/>
+                <w:sz w:val="20"/>
+                <w:szCs w:val="28"/>
+              </w:rPr>
+            </w:pPr>
+            <w:r>
+              <w:rPr>
+                <w:rFonts w:ascii="Arial Narrow" w:eastAsia="Arial" w:hAnsi="Arial Narrow" w:cs="Arial"/>
+                <w:sz w:val="20"/>
+                <w:szCs w:val="28"/>
+              </w:rPr>
+              <w:t>Заключение</w:t>
+            </w:r>
+          </w:p>
+        </w:tc>
+        <w:tc>
+          <w:tcPr>
+            <w:tcW w:w="6065" w:type="dxa"/>
+            <w:gridSpan w:val="14"/>
+            <w:tcBorders>
+              <w:top w:val="single" w:sz="4" w:space="0" w:color="auto"/>
+              <w:bottom w:val="single" w:sz="4" w:space="0" w:color="auto"/>
+            </w:tcBorders>
+            <w:vAlign w:val="bottom"/>
+          </w:tcPr>
+          <w:p>
+            <w:pPr>
+              <w:tabs>
+                <w:tab w:val="left" w:leader="underscore" w:pos="9548"/>
+              </w:tabs>
+              <w:ind w:left="34"/>
+              <w:jc w:val="both"/>
+              <w:rPr>
+                <w:rFonts w:ascii="Arial Narrow" w:eastAsia="Arial" w:hAnsi="Arial Narrow" w:cs="Arial"/>
+                <w:i/>
+                <w:sz w:val="20"/>
+                <w:szCs w:val="28"/>
+              </w:rPr>
+            </w:pPr>
+            <w:r>
+              <w:rPr>
+                <w:rFonts w:ascii="Arial Narrow" w:eastAsia="Arial" w:hAnsi="Arial Narrow" w:cs="Arial"/>
+                <w:i/>
+                <w:sz w:val="20"/>
+                <w:szCs w:val="28"/>
+              </w:rPr>
+              <w:t>Инфекционных заболеваний на момент осмотра не выявлено.</w:t>
+            </w:r>
+          </w:p>
+        </w:tc>
+      </w:tr>
+      <w:tr>
+        <w:trPr>
+          <w:trHeight w:val="283"/>
+        </w:trPr>
+        <w:tc>
+          <w:tcPr>
+            <w:tcW w:w="1276" w:type="dxa"/>
+            <w:gridSpan w:val="3"/>
+            <w:vAlign w:val="bottom"/>
+          </w:tcPr>
+          <w:p>
+            <w:pPr>
+              <w:tabs>
+                <w:tab w:val="left" w:leader="underscore" w:pos="9548"/>
+              </w:tabs>
+              <w:ind w:left="-113" w:right="-108"/>
+              <w:jc w:val="both"/>
+              <w:rPr>
+                <w:rFonts w:ascii="Arial Narrow" w:eastAsia="Arial" w:hAnsi="Arial Narrow" w:cs="Arial"/>
+                <w:sz w:val="20"/>
+                <w:szCs w:val="28"/>
+              </w:rPr>
+            </w:pPr>
+            <w:r>
+              <w:rPr>
+                <w:rFonts w:ascii="Arial Narrow" w:eastAsia="Arial" w:hAnsi="Arial Narrow" w:cs="Arial"/>
+                <w:sz w:val="20"/>
+                <w:szCs w:val="28"/>
+              </w:rPr>
+              <w:t>Рекомендации</w:t>
+            </w:r>
+          </w:p>
+        </w:tc>
+        <w:tc>
+          <w:tcPr>
+            <w:tcW w:w="5781" w:type="dxa"/>
+            <w:gridSpan w:val="13"/>
+            <w:tcBorders>
+              <w:top w:val="single" w:sz="4" w:space="0" w:color="auto"/>
+              <w:bottom w:val="single" w:sz="4" w:space="0" w:color="auto"/>
+            </w:tcBorders>
+            <w:vAlign w:val="bottom"/>
+          </w:tcPr>
+          <w:p>
+            <w:pPr>
+              <w:tabs>
+                <w:tab w:val="left" w:leader="underscore" w:pos="9548"/>
+              </w:tabs>
+              <w:ind w:left="-113"/>
+              <w:jc w:val="both"/>
+              <w:rPr>
+                <w:rFonts w:ascii="Arial Narrow" w:eastAsia="Arial" w:hAnsi="Arial Narrow" w:cs="Arial"/>
+                <w:sz w:val="20"/>
+                <w:szCs w:val="28"/>
+              </w:rPr>
+            </w:pPr>
+            <w:r>
+              <w:rPr>
+                <w:rFonts w:ascii="Arial Narrow" w:eastAsia="Arial" w:hAnsi="Arial Narrow" w:cs="Arial"/>
+                <w:sz w:val="20"/>
+                <w:szCs w:val="28"/>
+              </w:rPr>
+              <w:t xml:space="preserve"> </w:t>
+            </w:r>
+          </w:p>
+        </w:tc>
+      </w:tr>
+      <w:tr>
+        <w:trPr>
+          <w:trHeight w:val="283"/>
+        </w:trPr>
+        <w:tc>
+          <w:tcPr>
+            <w:tcW w:w="1843" w:type="dxa"/>
+            <w:gridSpan w:val="5"/>
+            <w:vAlign w:val="bottom"/>
+          </w:tcPr>
+          <w:p>
+            <w:pPr>
+              <w:tabs>
+                <w:tab w:val="left" w:leader="underscore" w:pos="9548"/>
+              </w:tabs>
+              <w:ind w:left="-113" w:right="-108"/>
+              <w:jc w:val="both"/>
+              <w:rPr>
+                <w:rFonts w:ascii="Arial Narrow" w:eastAsia="Arial" w:hAnsi="Arial Narrow" w:cs="Arial"/>
+                <w:sz w:val="20"/>
+                <w:szCs w:val="28"/>
+              </w:rPr>
+            </w:pPr>
+            <w:r>
+              <w:rPr>
+                <w:rFonts w:ascii="Arial Narrow" w:eastAsia="Arial" w:hAnsi="Arial Narrow" w:cs="Arial"/>
+                <w:sz w:val="20"/>
+                <w:szCs w:val="28"/>
+              </w:rPr>
+              <w:t>Дата выдачи справки</w:t>
+            </w:r>
+          </w:p>
+        </w:tc>
+        <w:tc>
+          <w:tcPr>
+            <w:tcW w:w="5214" w:type="dxa"/>
+            <w:gridSpan w:val="11"/>
+            <w:tcBorders>
+              <w:bottom w:val="single" w:sz="4" w:space="0" w:color="auto"/>
+            </w:tcBorders>
+            <w:vAlign w:val="bottom"/>
+          </w:tcPr>
+          <w:p>
+            <w:pPr>
+              <w:tabs>
+                <w:tab w:val="left" w:leader="underscore" w:pos="9548"/>
+              </w:tabs>
+              <w:ind w:left="34"/>
+              <w:jc w:val="both"/>
+              <w:rPr>
+                <w:rFonts w:ascii="Arial Narrow" w:eastAsia="Arial" w:hAnsi="Arial Narrow" w:cs="Arial"/>
+                <w:i/>
+                <w:sz w:val="20"/>
+                <w:szCs w:val="28"/>
+              </w:rPr>
+            </w:pPr>
+          </w:p>
+        </w:tc>
+      </w:tr>
+      <w:tr>
+        <w:trPr>
+          <w:trHeight w:val="283"/>
+        </w:trPr>
+        <w:tc>
+          <w:tcPr>
+            <w:tcW w:w="1984" w:type="dxa"/>
+            <w:gridSpan w:val="6"/>
+            <w:vAlign w:val="bottom"/>
+          </w:tcPr>
+          <w:p>
+            <w:pPr>
+              <w:tabs>
+                <w:tab w:val="left" w:leader="underscore" w:pos="9548"/>
+              </w:tabs>
+              <w:ind w:left="-113" w:right="-108"/>
+              <w:jc w:val="both"/>
+              <w:rPr>
+                <w:rFonts w:ascii="Arial Narrow" w:eastAsia="Arial" w:hAnsi="Arial Narrow" w:cs="Arial"/>
+                <w:sz w:val="20"/>
+                <w:szCs w:val="28"/>
+              </w:rPr>
+            </w:pPr>
+            <w:r>
+              <w:rPr>
+                <w:rFonts w:ascii="Arial Narrow" w:eastAsia="Arial" w:hAnsi="Arial Narrow" w:cs="Arial"/>
+                <w:sz w:val="20"/>
+                <w:szCs w:val="28"/>
+              </w:rPr>
+              <w:t>Срок действия справки</w:t>
+            </w:r>
+          </w:p>
+        </w:tc>
+        <w:tc>
+          <w:tcPr>
+            <w:tcW w:w="5073" w:type="dxa"/>
+            <w:gridSpan w:val="10"/>
+            <w:tcBorders>
+              <w:bottom w:val="single" w:sz="4" w:space="0" w:color="auto"/>
+            </w:tcBorders>
+            <w:vAlign w:val="bottom"/>
+          </w:tcPr>
+          <w:p>
+            <w:pPr>
+              <w:tabs>
+                <w:tab w:val="left" w:leader="underscore" w:pos="9548"/>
+              </w:tabs>
+              <w:ind w:left="-113"/>
+              <w:jc w:val="both"/>
+              <w:rPr>
+                <w:rFonts w:ascii="Arial Narrow" w:eastAsia="Arial" w:hAnsi="Arial Narrow" w:cs="Arial"/>
+                <w:i/>
+                <w:sz w:val="20"/>
+                <w:szCs w:val="28"/>
+              </w:rPr>
+            </w:pPr>
+            <w:r>
+              <w:rPr>
+                <w:rFonts w:ascii="Arial Narrow" w:eastAsia="Arial" w:hAnsi="Arial Narrow" w:cs="Arial"/>
+                <w:i/>
+                <w:sz w:val="20"/>
+                <w:szCs w:val="28"/>
+                <w:lang w:val="en-US"/>
+              </w:rPr>
+              <w:t xml:space="preserve"> </w:t>
+            </w:r>
+          </w:p>
+        </w:tc>
+      </w:tr>
+      <w:tr>
+        <w:trPr>
+          <w:trHeight w:val="113"/>
+        </w:trPr>
+        <w:tc>
+          <w:tcPr>
+            <w:tcW w:w="2540" w:type="dxa"/>
+            <w:gridSpan w:val="7"/>
+            <w:vAlign w:val="bottom"/>
+          </w:tcPr>
+          <w:p>
+            <w:pPr>
+              <w:tabs>
+                <w:tab w:val="left" w:leader="underscore" w:pos="9548"/>
+              </w:tabs>
+              <w:ind w:left="-113" w:right="-108"/>
+              <w:jc w:val="both"/>
+              <w:rPr>
+                <w:rFonts w:ascii="Arial Narrow" w:eastAsia="Arial" w:hAnsi="Arial Narrow" w:cs="Arial"/>
+                <w:sz w:val="12"/>
+                <w:szCs w:val="28"/>
+              </w:rPr>
+            </w:pPr>
+          </w:p>
+        </w:tc>
+        <w:tc>
+          <w:tcPr>
+            <w:tcW w:w="4517" w:type="dxa"/>
+            <w:gridSpan w:val="9"/>
+            <w:vAlign w:val="bottom"/>
+          </w:tcPr>
+          <w:p>
+            <w:pPr>
+              <w:tabs>
+                <w:tab w:val="left" w:leader="underscore" w:pos="9548"/>
+              </w:tabs>
+              <w:ind w:left="-113"/>
+              <w:jc w:val="both"/>
+              <w:rPr>
+                <w:rFonts w:ascii="Arial Narrow" w:eastAsia="Arial" w:hAnsi="Arial Narrow" w:cs="Arial"/>
+                <w:sz w:val="12"/>
+                <w:szCs w:val="28"/>
+              </w:rPr>
+            </w:pPr>
+          </w:p>
+        </w:tc>
+      </w:tr>
+      <w:tr>
+        <w:trPr>
+          <w:trHeight w:val="318"/>
+        </w:trPr>
+        <w:tc>
+          <w:tcPr>
+            <w:tcW w:w="2540" w:type="dxa"/>
+            <w:gridSpan w:val="7"/>
+            <w:vAlign w:val="bottom"/>
+          </w:tcPr>
+          <w:p>
+            <w:pPr>
+              <w:tabs>
+                <w:tab w:val="left" w:leader="underscore" w:pos="9548"/>
+              </w:tabs>
+              <w:ind w:left="-113" w:right="-108"/>
+              <w:jc w:val="both"/>
+              <w:rPr>
+                <w:rFonts w:ascii="Arial Narrow" w:eastAsia="Arial" w:hAnsi="Arial Narrow" w:cs="Arial"/>
+                <w:sz w:val="20"/>
+                <w:szCs w:val="28"/>
+              </w:rPr>
+            </w:pPr>
+            <w:r>
+              <w:rPr>
+                <w:rFonts w:ascii="Arial Narrow" w:eastAsia="Arial" w:hAnsi="Arial Narrow" w:cs="Arial"/>
+                <w:sz w:val="20"/>
+                <w:szCs w:val="28"/>
+              </w:rPr>
+              <w:t>Врач</w:t>
+            </w:r>
+          </w:p>
+        </w:tc>
+        <w:tc>
+          <w:tcPr>
+            <w:tcW w:w="2847" w:type="dxa"/>
+            <w:gridSpan w:val="5"/>
+            <w:vAlign w:val="bottom"/>
+          </w:tcPr>
+          <w:p>
+            <w:pPr>
+              <w:tabs>
+                <w:tab w:val="left" w:leader="underscore" w:pos="9548"/>
+              </w:tabs>
+              <w:ind w:left="-113"/>
+              <w:jc w:val="both"/>
+              <w:rPr>
+                <w:rFonts w:ascii="Arial Narrow" w:eastAsia="Arial" w:hAnsi="Arial Narrow" w:cs="Arial"/>
+                <w:sz w:val="20"/>
+                <w:szCs w:val="28"/>
+              </w:rPr>
+            </w:pPr>
+          </w:p>
+        </w:tc>
+        <w:tc>
+          <w:tcPr>
+            <w:tcW w:w="1670" w:type="dxa"/>
+            <w:gridSpan w:val="4"/>
+            <w:tcBorders>
+              <w:bottom w:val="single" w:sz="4" w:space="0" w:color="auto"/>
+            </w:tcBorders>
+            <w:vAlign w:val="bottom"/>
+          </w:tcPr>
+          <w:p>
+            <w:pPr>
+              <w:tabs>
+                <w:tab w:val="left" w:leader="underscore" w:pos="9548"/>
+              </w:tabs>
+              <w:jc w:val="center"/>
+              <w:rPr>
+                <w:rFonts w:ascii="Arial Narrow" w:eastAsia="Arial" w:hAnsi="Arial Narrow" w:cs="Arial"/>
+                <w:i/>
+                <w:sz w:val="20"/>
+                <w:szCs w:val="28"/>
+              </w:rPr>
+            </w:pPr>
+          </w:p>
+        </w:tc>
+      </w:tr>
+      <w:tr>
+        <w:trPr>
+          <w:trHeight w:val="170"/>
+        </w:trPr>
+        <w:tc>
+          <w:tcPr>
+            <w:tcW w:w="2540" w:type="dxa"/>
+            <w:gridSpan w:val="7"/>
+            <w:vAlign w:val="bottom"/>
+          </w:tcPr>
+          <w:p>
+            <w:pPr>
+              <w:tabs>
+                <w:tab w:val="left" w:leader="underscore" w:pos="9548"/>
+              </w:tabs>
+              <w:ind w:left="-113" w:right="-108"/>
+              <w:jc w:val="both"/>
+              <w:rPr>
+                <w:rFonts w:ascii="Arial Narrow" w:eastAsia="Arial" w:hAnsi="Arial Narrow" w:cs="Arial"/>
+                <w:sz w:val="16"/>
+                <w:szCs w:val="28"/>
+              </w:rPr>
+            </w:pPr>
+          </w:p>
+        </w:tc>
+        <w:tc>
+          <w:tcPr>
+            <w:tcW w:w="2847" w:type="dxa"/>
+            <w:gridSpan w:val="5"/>
+          </w:tcPr>
+          <w:p>
+            <w:pPr>
+              <w:tabs>
+                <w:tab w:val="left" w:leader="underscore" w:pos="9548"/>
+              </w:tabs>
+              <w:ind w:left="-113"/>
+              <w:jc w:val="center"/>
+              <w:rPr>
+                <w:rFonts w:ascii="Arial Narrow" w:eastAsia="Arial" w:hAnsi="Arial Narrow" w:cs="Arial"/>
+                <w:sz w:val="16"/>
+                <w:szCs w:val="16"/>
+              </w:rPr>
+            </w:pPr>
+            <w:r>
+              <w:rPr>
+                <w:rFonts w:ascii="Arial Narrow" w:eastAsia="Arial" w:hAnsi="Arial Narrow" w:cs="Arial"/>
+                <w:sz w:val="16"/>
+                <w:szCs w:val="16"/>
+              </w:rPr>
+              <w:t xml:space="preserve">  (подпись)</w:t>
+            </w:r>
+          </w:p>
+        </w:tc>
+        <w:tc>
+          <w:tcPr>
+            <w:tcW w:w="1670" w:type="dxa"/>
+            <w:gridSpan w:val="4"/>
+          </w:tcPr>
+          <w:p>
+            <w:pPr>
+              <w:tabs>
+                <w:tab w:val="left" w:leader="underscore" w:pos="9548"/>
+              </w:tabs>
+              <w:jc w:val="center"/>
+              <w:rPr>
+                <w:rFonts w:ascii="Arial Narrow" w:eastAsia="Arial" w:hAnsi="Arial Narrow" w:cs="Arial"/>
+                <w:sz w:val="16"/>
+                <w:szCs w:val="16"/>
+              </w:rPr>
+            </w:pPr>
+            <w:r>
+              <w:rPr>
+                <w:rFonts w:ascii="Arial Narrow" w:eastAsia="Arial" w:hAnsi="Arial Narrow" w:cs="Arial"/>
+                <w:sz w:val="16"/>
+                <w:szCs w:val="16"/>
+              </w:rPr>
+              <w:t>(инициалы, фамилия)</w:t>
+            </w:r>
+          </w:p>
+        </w:tc>
+      </w:tr>
+      <w:tr>
+        <w:trPr>
+          <w:trHeight w:val="907"/>
+        </w:trPr>
+        <w:tc>
+          <w:tcPr>
+            <w:tcW w:w="2540" w:type="dxa"/>
+            <w:gridSpan w:val="7"/>
+            <w:vAlign w:val="bottom"/>
+          </w:tcPr>
+          <w:p>
+            <w:pPr>
+              <w:ind w:left="-113" w:right="-108"/>
+              <w:jc w:val="both"/>
+              <w:rPr>
+                <w:rFonts w:ascii="Arial Narrow" w:eastAsia="Arial" w:hAnsi="Arial Narrow" w:cs="Arial"/>
+                <w:sz w:val="20"/>
+                <w:szCs w:val="28"/>
+              </w:rPr>
+            </w:pPr>
+            <w:r>
+              <w:rPr>
+                <w:rFonts w:ascii="Arial Narrow" w:eastAsia="Arial" w:hAnsi="Arial Narrow" w:cs="Arial"/>
+                <w:sz w:val="20"/>
+                <w:szCs w:val="28"/>
+              </w:rPr>
+              <w:t>Руководитель организации</w:t>
+            </w:r>
+          </w:p>
+          <w:p>
+            <w:pPr>
+              <w:ind w:left="-113" w:right="-108"/>
+              <w:jc w:val="both"/>
+              <w:rPr>
+                <w:rFonts w:ascii="Arial Narrow" w:eastAsia="Arial" w:hAnsi="Arial Narrow" w:cs="Arial"/>
+                <w:sz w:val="20"/>
+                <w:szCs w:val="28"/>
+              </w:rPr>
+            </w:pPr>
+            <w:r>
+              <w:rPr>
+                <w:rFonts w:ascii="Arial Narrow" w:eastAsia="Arial" w:hAnsi="Arial Narrow" w:cs="Arial"/>
+                <w:sz w:val="20"/>
+                <w:szCs w:val="28"/>
+              </w:rPr>
+              <w:t>(</w:t>
+            </w:r>
+            <w:r>
+              <w:rPr>
+                <w:rFonts w:ascii="Arial Narrow" w:eastAsia="Arial" w:hAnsi="Arial Narrow" w:cs="Arial"/>
+                <w:sz w:val="20"/>
+              </w:rPr>
+              <w:t>заведующий структурным подразделением, председатель комиссии</w:t>
+            </w:r>
+            <w:r>
+              <w:rPr>
+                <w:rFonts w:ascii="Arial Narrow" w:eastAsia="Arial" w:hAnsi="Arial Narrow" w:cs="Arial"/>
+                <w:sz w:val="20"/>
+                <w:szCs w:val="28"/>
+              </w:rPr>
+              <w:t>)</w:t>
+            </w:r>
+          </w:p>
+        </w:tc>
+        <w:tc>
+          <w:tcPr>
+            <w:tcW w:w="2847" w:type="dxa"/>
+            <w:gridSpan w:val="5"/>
+          </w:tcPr>
+          <w:p>
+            <w:pPr>
+              <w:tabs>
+                <w:tab w:val="left" w:leader="underscore" w:pos="9548"/>
+              </w:tabs>
+              <w:jc w:val="center"/>
+              <w:rPr>
+                <w:rFonts w:ascii="Arial Narrow" w:eastAsia="Arial" w:hAnsi="Arial Narrow" w:cs="Arial"/>
+                <w:sz w:val="20"/>
+                <w:szCs w:val="28"/>
+              </w:rPr>
+            </w:pPr>
+          </w:p>
+        </w:tc>
+        <w:tc>
+          <w:tcPr>
+            <w:tcW w:w="1670" w:type="dxa"/>
+            <w:gridSpan w:val="4"/>
+            <w:tcBorders>
+              <w:bottom w:val="single" w:sz="4" w:space="0" w:color="auto"/>
+            </w:tcBorders>
+            <w:vAlign w:val="bottom"/>
+          </w:tcPr>
+          <w:p>
+            <w:pPr>
+              <w:tabs>
+                <w:tab w:val="left" w:leader="underscore" w:pos="9548"/>
+              </w:tabs>
+              <w:rPr>
+                <w:rFonts w:ascii="Arial Narrow" w:eastAsia="Arial" w:hAnsi="Arial Narrow" w:cs="Arial"/>
+                <w:i/>
+                <w:sz w:val="20"/>
+                <w:szCs w:val="28"/>
+              </w:rPr>
+            </w:pPr>
+            <w:bookmarkStart w:id="0" w:name="_GoBack"/>
+            <w:bookmarkEnd w:id="0"/>
+          </w:p>
+        </w:tc>
+      </w:tr>
+      <w:tr>
+        <w:trPr>
+          <w:trHeight w:val="283"/>
+        </w:trPr>
+        <w:tc>
+          <w:tcPr>
+            <w:tcW w:w="2540" w:type="dxa"/>
+            <w:gridSpan w:val="7"/>
+            <w:vAlign w:val="bottom"/>
+          </w:tcPr>
+          <w:p>
+            <w:pPr>
+              <w:tabs>
+                <w:tab w:val="left" w:leader="underscore" w:pos="9548"/>
+              </w:tabs>
+              <w:ind w:left="-57" w:right="-108"/>
+              <w:jc w:val="both"/>
+              <w:rPr>
+                <w:rFonts w:ascii="Arial Narrow" w:eastAsia="Arial" w:hAnsi="Arial Narrow" w:cs="Arial"/>
+                <w:sz w:val="16"/>
+                <w:szCs w:val="16"/>
+              </w:rPr>
+            </w:pPr>
+            <w:r>
+              <w:rPr>
+                <w:rFonts w:ascii="Arial Narrow" w:eastAsia="Arial" w:hAnsi="Arial Narrow" w:cs="Arial"/>
+                <w:sz w:val="20"/>
+                <w:szCs w:val="16"/>
+              </w:rPr>
+              <w:t>М.П.</w:t>
+            </w:r>
+          </w:p>
+        </w:tc>
+        <w:tc>
+          <w:tcPr>
+            <w:tcW w:w="2847" w:type="dxa"/>
+            <w:gridSpan w:val="5"/>
+          </w:tcPr>
+          <w:p>
+            <w:pPr>
+              <w:tabs>
+                <w:tab w:val="left" w:leader="underscore" w:pos="9548"/>
+              </w:tabs>
+              <w:jc w:val="center"/>
+              <w:rPr>
+                <w:rFonts w:ascii="Arial Narrow" w:eastAsia="Arial" w:hAnsi="Arial Narrow" w:cs="Arial"/>
+                <w:sz w:val="16"/>
+                <w:szCs w:val="16"/>
+              </w:rPr>
+            </w:pPr>
+            <w:r>
+              <w:rPr>
+                <w:rFonts w:ascii="Arial Narrow" w:eastAsia="Arial" w:hAnsi="Arial Narrow" w:cs="Arial"/>
+                <w:sz w:val="16"/>
+                <w:szCs w:val="16"/>
+              </w:rPr>
+              <w:t>(подпись)</w:t>
+            </w:r>
+          </w:p>
+        </w:tc>
+        <w:tc>
+          <w:tcPr>
+            <w:tcW w:w="1670" w:type="dxa"/>
+            <w:gridSpan w:val="4"/>
+            <w:tcBorders>
+              <w:top w:val="single" w:sz="4" w:space="0" w:color="auto"/>
+            </w:tcBorders>
+          </w:tcPr>
+          <w:p>
+            <w:pPr>
+              <w:tabs>
+                <w:tab w:val="left" w:leader="underscore" w:pos="9548"/>
+              </w:tabs>
+              <w:jc w:val="center"/>
+              <w:rPr>
+                <w:rFonts w:ascii="Arial Narrow" w:eastAsia="Arial" w:hAnsi="Arial Narrow" w:cs="Arial"/>
+                <w:sz w:val="16"/>
+                <w:szCs w:val="16"/>
+              </w:rPr>
+            </w:pPr>
+            <w:r>
+              <w:rPr>
+                <w:rFonts w:ascii="Arial Narrow" w:eastAsia="Arial" w:hAnsi="Arial Narrow" w:cs="Arial"/>
+                <w:sz w:val="16"/>
+                <w:szCs w:val="16"/>
+              </w:rPr>
+              <w:t>(инициалы, фамилия)</w:t>
+            </w:r>
+          </w:p>
+        </w:tc>
+      </w:tr>
+    </w:tbl>
     <w:p/>
-    <w:p/>
-    <w:p>
-      <w:r>
-        <w:t xml:space="preserve">Date: </w:t>
-      </w:r>
-      <w:sdt>
-        <w:sdtPr>
-          <w:id w:val="1675148827"/>
-          <w:placeholder>
-            <w:docPart w:val="DefaultPlaceholder_-1854013440"/>
-          </w:placeholder>
-          <w:dataBinding w:prefixMappings="" w:xpath="/anyData[1]/date[1]" w:storeItemID="{294C60F9-9EBD-4C75-982C-7D26BFD63CFE}"/>
-          <w:text/>
-        </w:sdtPr>
-        <w:sdtContent>
-          <w:r>
-            <w:t xml:space="preserve"> 20.01.01</w:t>
-          </w:r>
-        </w:sdtContent>
-      </w:sdt>
-    </w:p>
-    <w:p/>
-    <w:p/>
-    <w:p>
-      <w:r>
-        <w:t>Date:</w:t>
-      </w:r>
-      <w:sdt>
-        <w:sdtPr>
-          <w:id w:val="-1103257718"/>
-          <w:placeholder>
-            <w:docPart w:val="DefaultPlaceholder_-1854013440"/>
-          </w:placeholder>
-          <w:dataBinding w:prefixMappings="" w:xpath="/anyData[1]/date[1]" w:storeItemID="{294C60F9-9EBD-4C75-982C-7D26BFD63CFE}"/>
-          <w:text/>
-        </w:sdtPr>
-        <w:sdtContent>
-          <w:r>
-            <w:t xml:space="preserve"> 20.01.01</w:t>
-          </w:r>
-        </w:sdtContent>
-      </w:sdt>
-      <w:bookmarkStart w:id="0" w:name="_GoBack"/>
-      <w:bookmarkEnd w:id="0"/>
-    </w:p>
     <w:sectPr>
-      <w:pgSz w:w="11906" w:h="16838"/>
-      <w:pgMar w:top="1134" w:right="850" w:bottom="1134" w:left="1701" w:header="708" w:footer="708" w:gutter="0"/>
-      <w:cols w:space="708"/>
+      <w:headerReference w:type="default" r:id="rId8"/>
+      <w:pgSz w:w="8391" w:h="11907" w:code="11"/>
+      <w:pgMar w:top="418" w:right="453" w:bottom="284" w:left="567" w:header="142" w:footer="413" w:gutter="0"/>
+      <w:pgNumType w:start="1"/>
+      <w:cols w:space="720"/>
+      <w:noEndnote/>
       <w:docGrid w:linePitch="360"/>
     </w:sectPr>
   </w:body>
 </w:document>
+</file>
+
+<file path=word/endnotes.xml><?xml version="1.0" encoding="utf-8"?>
+<w:endnotes xmlns:wpc="http://schemas.microsoft.com/office/word/2010/wordprocessingCanvas" xmlns:cx="http://schemas.microsoft.com/office/drawing/2014/chartex" xmlns:cx1="http://schemas.microsoft.com/office/drawing/2015/9/8/chartex" xmlns:cx2="http://schemas.microsoft.com/office/drawing/2015/10/21/chartex" xmlns:cx3="http://schemas.microsoft.com/office/drawing/2016/5/9/chartex" xmlns:cx4="http://schemas.microsoft.com/office/drawing/2016/5/10/chartex" xmlns:cx5="http://schemas.microsoft.com/office/drawing/2016/5/11/chartex" xmlns:cx6="http://schemas.microsoft.com/office/drawing/2016/5/12/chartex" xmlns:cx7="http://schemas.microsoft.com/office/drawing/2016/5/13/chartex" xmlns:cx8="http://schemas.microsoft.com/office/drawing/2016/5/14/chartex" xmlns:mc="http://schemas.openxmlformats.org/markup-compatibility/2006" xmlns:aink="http://schemas.microsoft.com/office/drawing/2016/ink" xmlns:am3d="http://schemas.microsoft.com/office/drawing/2017/model3d" xmlns:o="urn:schemas-microsoft-com:office:office" xmlns:r="http://schemas.openxmlformats.org/officeDocument/2006/relationships" xmlns:m="http://schemas.openxmlformats.org/officeDocument/2006/math" xmlns:v="urn:schemas-microsoft-com:vml" xmlns:wp14="http://schemas.microsoft.com/office/word/2010/wordprocessingDrawing" xmlns:wp="http://schemas.openxmlformats.org/drawingml/2006/wordprocessingDrawing" xmlns:w10="urn:schemas-microsoft-com:office:word" xmlns:w="http://schemas.openxmlformats.org/wordprocessingml/2006/main" xmlns:w14="http://schemas.microsoft.com/office/word/2010/wordml" xmlns:w15="http://schemas.microsoft.com/office/word/2012/wordml" xmlns:w16cid="http://schemas.microsoft.com/office/word/2016/wordml/cid" xmlns:w16se="http://schemas.microsoft.com/office/word/2015/wordml/symex" xmlns:wpg="http://schemas.microsoft.com/office/word/2010/wordprocessingGroup" xmlns:wpi="http://schemas.microsoft.com/office/word/2010/wordprocessingInk" xmlns:wne="http://schemas.microsoft.com/office/word/2006/wordml" xmlns:wps="http://schemas.microsoft.com/office/word/2010/wordprocessingShape" mc:Ignorable="w14 w15 w16se w16cid wp14">
+  <w:endnote w:type="separator" w:id="-1">
+    <w:p>
+      <w:pPr>
+        <w:spacing w:after="0" w:line="240" w:lineRule="auto"/>
+      </w:pPr>
+      <w:r>
+        <w:separator/>
+      </w:r>
+    </w:p>
+  </w:endnote>
+  <w:endnote w:type="continuationSeparator" w:id="0">
+    <w:p>
+      <w:pPr>
+        <w:spacing w:after="0" w:line="240" w:lineRule="auto"/>
+      </w:pPr>
+      <w:r>
+        <w:continuationSeparator/>
+      </w:r>
+    </w:p>
+  </w:endnote>
+</w:endnotes>
+</file>
+
+<file path=word/footnotes.xml><?xml version="1.0" encoding="utf-8"?>
+<w:footnotes xmlns:wpc="http://schemas.microsoft.com/office/word/2010/wordprocessingCanvas" xmlns:cx="http://schemas.microsoft.com/office/drawing/2014/chartex" xmlns:cx1="http://schemas.microsoft.com/office/drawing/2015/9/8/chartex" xmlns:cx2="http://schemas.microsoft.com/office/drawing/2015/10/21/chartex" xmlns:cx3="http://schemas.microsoft.com/office/drawing/2016/5/9/chartex" xmlns:cx4="http://schemas.microsoft.com/office/drawing/2016/5/10/chartex" xmlns:cx5="http://schemas.microsoft.com/office/drawing/2016/5/11/chartex" xmlns:cx6="http://schemas.microsoft.com/office/drawing/2016/5/12/chartex" xmlns:cx7="http://schemas.microsoft.com/office/drawing/2016/5/13/chartex" xmlns:cx8="http://schemas.microsoft.com/office/drawing/2016/5/14/chartex" xmlns:mc="http://schemas.openxmlformats.org/markup-compatibility/2006" xmlns:aink="http://schemas.microsoft.com/office/drawing/2016/ink" xmlns:am3d="http://schemas.microsoft.com/office/drawing/2017/model3d" xmlns:o="urn:schemas-microsoft-com:office:office" xmlns:r="http://schemas.openxmlformats.org/officeDocument/2006/relationships" xmlns:m="http://schemas.openxmlformats.org/officeDocument/2006/math" xmlns:v="urn:schemas-microsoft-com:vml" xmlns:wp14="http://schemas.microsoft.com/office/word/2010/wordprocessingDrawing" xmlns:wp="http://schemas.openxmlformats.org/drawingml/2006/wordprocessingDrawing" xmlns:w10="urn:schemas-microsoft-com:office:word" xmlns:w="http://schemas.openxmlformats.org/wordprocessingml/2006/main" xmlns:w14="http://schemas.microsoft.com/office/word/2010/wordml" xmlns:w15="http://schemas.microsoft.com/office/word/2012/wordml" xmlns:w16cid="http://schemas.microsoft.com/office/word/2016/wordml/cid" xmlns:w16se="http://schemas.microsoft.com/office/word/2015/wordml/symex" xmlns:wpg="http://schemas.microsoft.com/office/word/2010/wordprocessingGroup" xmlns:wpi="http://schemas.microsoft.com/office/word/2010/wordprocessingInk" xmlns:wne="http://schemas.microsoft.com/office/word/2006/wordml" xmlns:wps="http://schemas.microsoft.com/office/word/2010/wordprocessingShape" mc:Ignorable="w14 w15 w16se w16cid wp14">
+  <w:footnote w:type="separator" w:id="-1">
+    <w:p>
+      <w:pPr>
+        <w:spacing w:after="0" w:line="240" w:lineRule="auto"/>
+      </w:pPr>
+      <w:r>
+        <w:separator/>
+      </w:r>
+    </w:p>
+  </w:footnote>
+  <w:footnote w:type="continuationSeparator" w:id="0">
+    <w:p>
+      <w:pPr>
+        <w:spacing w:after="0" w:line="240" w:lineRule="auto"/>
+      </w:pPr>
+      <w:r>
+        <w:continuationSeparator/>
+      </w:r>
+    </w:p>
+  </w:footnote>
+</w:footnotes>
+</file>
+
+<file path=word/header1.xml><?xml version="1.0" encoding="utf-8"?>
+<w:hdr xmlns:wpc="http://schemas.microsoft.com/office/word/2010/wordprocessingCanvas" xmlns:cx="http://schemas.microsoft.com/office/drawing/2014/chartex" xmlns:cx1="http://schemas.microsoft.com/office/drawing/2015/9/8/chartex" xmlns:cx2="http://schemas.microsoft.com/office/drawing/2015/10/21/chartex" xmlns:cx3="http://schemas.microsoft.com/office/drawing/2016/5/9/chartex" xmlns:cx4="http://schemas.microsoft.com/office/drawing/2016/5/10/chartex" xmlns:cx5="http://schemas.microsoft.com/office/drawing/2016/5/11/chartex" xmlns:cx6="http://schemas.microsoft.com/office/drawing/2016/5/12/chartex" xmlns:cx7="http://schemas.microsoft.com/office/drawing/2016/5/13/chartex" xmlns:cx8="http://schemas.microsoft.com/office/drawing/2016/5/14/chartex" xmlns:mc="http://schemas.openxmlformats.org/markup-compatibility/2006" xmlns:aink="http://schemas.microsoft.com/office/drawing/2016/ink" xmlns:am3d="http://schemas.microsoft.com/office/drawing/2017/model3d" xmlns:o="urn:schemas-microsoft-com:office:office" xmlns:r="http://schemas.openxmlformats.org/officeDocument/2006/relationships" xmlns:m="http://schemas.openxmlformats.org/officeDocument/2006/math" xmlns:v="urn:schemas-microsoft-com:vml" xmlns:wp14="http://schemas.microsoft.com/office/word/2010/wordprocessingDrawing" xmlns:wp="http://schemas.openxmlformats.org/drawingml/2006/wordprocessingDrawing" xmlns:w10="urn:schemas-microsoft-com:office:word" xmlns:w="http://schemas.openxmlformats.org/wordprocessingml/2006/main" xmlns:w14="http://schemas.microsoft.com/office/word/2010/wordml" xmlns:w15="http://schemas.microsoft.com/office/word/2012/wordml" xmlns:w16cid="http://schemas.microsoft.com/office/word/2016/wordml/cid" xmlns:w16se="http://schemas.microsoft.com/office/word/2015/wordml/symex" xmlns:wpg="http://schemas.microsoft.com/office/word/2010/wordprocessingGroup" xmlns:wpi="http://schemas.microsoft.com/office/word/2010/wordprocessingInk" xmlns:wne="http://schemas.microsoft.com/office/word/2006/wordml" xmlns:wps="http://schemas.microsoft.com/office/word/2010/wordprocessingShape" mc:Ignorable="w14 w15 w16se w16cid wp14">
+  <w:p>
+    <w:pPr>
+      <w:pStyle w:val="Header"/>
+    </w:pPr>
+  </w:p>
+</w:hdr>
 </file>
 
 <file path=word/styles.xml><?xml version="1.0" encoding="utf-8"?>
@@ -86,12 +2975,12 @@
         <w:rFonts w:asciiTheme="minorHAnsi" w:eastAsiaTheme="minorHAnsi" w:hAnsiTheme="minorHAnsi" w:cstheme="minorBidi"/>
         <w:sz w:val="22"/>
         <w:szCs w:val="22"/>
-        <w:lang w:val="en-US" w:eastAsia="en-US" w:bidi="ar-SA"/>
+        <w:lang w:val="ru-RU" w:eastAsia="en-US" w:bidi="ar-SA"/>
       </w:rPr>
     </w:rPrDefault>
     <w:pPrDefault>
       <w:pPr>
-        <w:spacing w:after="160" w:line="259" w:lineRule="auto"/>
+        <w:spacing w:after="200" w:line="276" w:lineRule="auto"/>
       </w:pPr>
     </w:pPrDefault>
   </w:docDefaults>
@@ -250,7 +3139,7 @@
     <w:lsdException w:name="Table Web 2" w:semiHidden="1" w:unhideWhenUsed="1"/>
     <w:lsdException w:name="Table Web 3" w:semiHidden="1" w:unhideWhenUsed="1"/>
     <w:lsdException w:name="Balloon Text" w:semiHidden="1" w:unhideWhenUsed="1"/>
-    <w:lsdException w:name="Table Grid" w:uiPriority="39"/>
+    <w:lsdException w:name="Table Grid" w:semiHidden="1" w:uiPriority="59" w:unhideWhenUsed="1"/>
     <w:lsdException w:name="Table Theme" w:semiHidden="1" w:unhideWhenUsed="1"/>
     <w:lsdException w:name="Placeholder Text" w:semiHidden="1"/>
     <w:lsdException w:name="No Spacing" w:uiPriority="1" w:qFormat="1"/>
@@ -503,12 +3392,92 @@
     <w:semiHidden/>
     <w:unhideWhenUsed/>
   </w:style>
+  <w:style w:type="paragraph" w:styleId="Header">
+    <w:name w:val="header"/>
+    <w:basedOn w:val="Normal"/>
+    <w:link w:val="HeaderChar"/>
+    <w:uiPriority w:val="99"/>
+    <w:semiHidden/>
+    <w:unhideWhenUsed/>
+    <w:rsid w:val="00AB443B"/>
+    <w:pPr>
+      <w:tabs>
+        <w:tab w:val="center" w:pos="4677"/>
+        <w:tab w:val="right" w:pos="9355"/>
+      </w:tabs>
+      <w:spacing w:after="0" w:line="240" w:lineRule="auto"/>
+    </w:pPr>
+  </w:style>
+  <w:style w:type="character" w:customStyle="1" w:styleId="HeaderChar">
+    <w:name w:val="Header Char"/>
+    <w:basedOn w:val="DefaultParagraphFont"/>
+    <w:link w:val="Header"/>
+    <w:uiPriority w:val="99"/>
+    <w:semiHidden/>
+    <w:rsid w:val="00AB443B"/>
+  </w:style>
+  <w:style w:type="table" w:styleId="TableGrid">
+    <w:name w:val="Table Grid"/>
+    <w:basedOn w:val="TableNormal"/>
+    <w:uiPriority w:val="59"/>
+    <w:rsid w:val="00AB443B"/>
+    <w:pPr>
+      <w:widowControl w:val="0"/>
+      <w:spacing w:after="0" w:line="240" w:lineRule="auto"/>
+    </w:pPr>
+    <w:rPr>
+      <w:rFonts w:ascii="Courier New" w:eastAsia="Courier New" w:hAnsi="Courier New" w:cs="Courier New"/>
+      <w:sz w:val="24"/>
+      <w:szCs w:val="24"/>
+      <w:lang w:eastAsia="ru-RU" w:bidi="ru-RU"/>
+    </w:rPr>
+    <w:tblPr>
+      <w:tblBorders>
+        <w:top w:val="single" w:sz="4" w:space="0" w:color="auto"/>
+        <w:left w:val="single" w:sz="4" w:space="0" w:color="auto"/>
+        <w:bottom w:val="single" w:sz="4" w:space="0" w:color="auto"/>
+        <w:right w:val="single" w:sz="4" w:space="0" w:color="auto"/>
+        <w:insideH w:val="single" w:sz="4" w:space="0" w:color="auto"/>
+        <w:insideV w:val="single" w:sz="4" w:space="0" w:color="auto"/>
+      </w:tblBorders>
+    </w:tblPr>
+  </w:style>
+  <w:style w:type="paragraph" w:styleId="BalloonText">
+    <w:name w:val="Balloon Text"/>
+    <w:basedOn w:val="Normal"/>
+    <w:link w:val="BalloonTextChar"/>
+    <w:uiPriority w:val="99"/>
+    <w:semiHidden/>
+    <w:unhideWhenUsed/>
+    <w:rsid w:val="00AB443B"/>
+    <w:pPr>
+      <w:spacing w:after="0" w:line="240" w:lineRule="auto"/>
+    </w:pPr>
+    <w:rPr>
+      <w:rFonts w:ascii="Tahoma" w:hAnsi="Tahoma" w:cs="Tahoma"/>
+      <w:sz w:val="16"/>
+      <w:szCs w:val="16"/>
+    </w:rPr>
+  </w:style>
+  <w:style w:type="character" w:customStyle="1" w:styleId="BalloonTextChar">
+    <w:name w:val="Balloon Text Char"/>
+    <w:basedOn w:val="DefaultParagraphFont"/>
+    <w:link w:val="BalloonText"/>
+    <w:uiPriority w:val="99"/>
+    <w:semiHidden/>
+    <w:rsid w:val="00AB443B"/>
+    <w:rPr>
+      <w:rFonts w:ascii="Tahoma" w:hAnsi="Tahoma" w:cs="Tahoma"/>
+      <w:sz w:val="16"/>
+      <w:szCs w:val="16"/>
+    </w:rPr>
+  </w:style>
   <w:style w:type="character" w:styleId="PlaceholderText">
     <w:name w:val="Placeholder Text"/>
     <w:basedOn w:val="DefaultParagraphFont"/>
     <w:uiPriority w:val="99"/>
     <w:semiHidden/>
-    <w:rsid w:val="00CD1FAA"/>
+    <w:rsid w:val="007B470B"/>
     <w:rPr>
       <w:color w:val="808080"/>
     </w:rPr>
@@ -532,7 +3501,7 @@
         <w:behaviors>
           <w:behavior w:val="content"/>
         </w:behaviors>
-        <w:guid w:val="{E103C58C-8368-4A4C-B702-8CAA2F621EFD}"/>
+        <w:guid w:val="{2210A825-AE96-4958-84FD-347D3849C78D}"/>
       </w:docPartPr>
       <w:docPartBody>
         <w:p>
@@ -558,6 +3527,35 @@
     <w:pitch w:val="variable"/>
     <w:sig w:usb0="E0002EFF" w:usb1="C000247B" w:usb2="00000009" w:usb3="00000000" w:csb0="000001FF" w:csb1="00000000"/>
   </w:font>
+  <w:font w:name="Times New Roman">
+    <w:panose1 w:val="02020603050405020304"/>
+    <w:charset w:val="CC"/>
+    <w:family w:val="roman"/>
+    <w:pitch w:val="variable"/>
+    <w:sig w:usb0="E0002EFF" w:usb1="C000785B" w:usb2="00000009" w:usb3="00000000" w:csb0="000001FF" w:csb1="00000000"/>
+  </w:font>
+  <w:font w:name="Courier New">
+    <w:panose1 w:val="02070309020205020404"/>
+    <w:charset w:val="CC"/>
+    <w:family w:val="modern"/>
+    <w:pitch w:val="fixed"/>
+    <w:sig w:usb0="E0002EFF" w:usb1="C0007843" w:usb2="00000009" w:usb3="00000000" w:csb0="000001FF" w:csb1="00000000"/>
+  </w:font>
+  <w:font w:name="Tahoma">
+    <w:panose1 w:val="020B0604030504040204"/>
+    <w:charset w:val="CC"/>
+    <w:family w:val="swiss"/>
+    <w:notTrueType/>
+    <w:pitch w:val="variable"/>
+    <w:sig w:usb0="00000201" w:usb1="00000000" w:usb2="00000000" w:usb3="00000000" w:csb0="00000004" w:csb1="00000000"/>
+  </w:font>
+  <w:font w:name="Arial Narrow">
+    <w:panose1 w:val="020B0606020202030204"/>
+    <w:charset w:val="CC"/>
+    <w:family w:val="swiss"/>
+    <w:pitch w:val="variable"/>
+    <w:sig w:usb0="00000287" w:usb1="00000800" w:usb2="00000000" w:usb3="00000000" w:csb0="0000009F" w:csb1="00000000"/>
+  </w:font>
   <w:font w:name="Arial">
     <w:panose1 w:val="020B0604020202020204"/>
     <w:charset w:val="CC"/>
@@ -565,12 +3563,12 @@
     <w:pitch w:val="variable"/>
     <w:sig w:usb0="E0002EFF" w:usb1="C000785B" w:usb2="00000009" w:usb3="00000000" w:csb0="000001FF" w:csb1="00000000"/>
   </w:font>
-  <w:font w:name="Times New Roman">
-    <w:panose1 w:val="02020603050405020304"/>
+  <w:font w:name="Cambria">
+    <w:panose1 w:val="02040503050406030204"/>
     <w:charset w:val="CC"/>
     <w:family w:val="roman"/>
     <w:pitch w:val="variable"/>
-    <w:sig w:usb0="E0002EFF" w:usb1="C000785B" w:usb2="00000009" w:usb3="00000000" w:csb0="000001FF" w:csb1="00000000"/>
+    <w:sig w:usb0="E00006FF" w:usb1="420024FF" w:usb2="02000000" w:usb3="00000000" w:csb0="0000019F" w:csb1="00000000"/>
   </w:font>
   <w:font w:name="Calibri Light">
     <w:panose1 w:val="020F0302020204030204"/>
@@ -597,9 +3595,9 @@
     <w:compatSetting w:name="useWord2013TrackBottomHyphenation" w:uri="http://schemas.microsoft.com/office/word" w:val="0"/>
   </w:compat>
   <w:rsids>
-    <w:rsidRoot w:val="000545B1"/>
-    <w:rsid w:val="000545B1"/>
-    <w:rsid w:val="009D6D78"/>
+    <w:rsidRoot w:val="005836F8"/>
+    <w:rsid w:val="005836F8"/>
+    <w:rsid w:val="00702D82"/>
   </w:rsids>
   <m:mathPr>
     <m:mathFont m:val="Cambria Math"/>
@@ -1052,7 +4050,7 @@
     <w:basedOn w:val="DefaultParagraphFont"/>
     <w:uiPriority w:val="99"/>
     <w:semiHidden/>
-    <w:rsid w:val="000545B1"/>
+    <w:rsid w:val="005836F8"/>
     <w:rPr>
       <w:color w:val="808080"/>
     </w:rPr>
@@ -1078,44 +4076,44 @@
         <a:sysClr val="window" lastClr="FFFFFF"/>
       </a:lt1>
       <a:dk2>
-        <a:srgbClr val="44546A"/>
+        <a:srgbClr val="1F497D"/>
       </a:dk2>
       <a:lt2>
-        <a:srgbClr val="E7E6E6"/>
+        <a:srgbClr val="EEECE1"/>
       </a:lt2>
       <a:accent1>
-        <a:srgbClr val="4472C4"/>
+        <a:srgbClr val="4F81BD"/>
       </a:accent1>
       <a:accent2>
-        <a:srgbClr val="ED7D31"/>
+        <a:srgbClr val="C0504D"/>
       </a:accent2>
       <a:accent3>
-        <a:srgbClr val="A5A5A5"/>
+        <a:srgbClr val="9BBB59"/>
       </a:accent3>
       <a:accent4>
-        <a:srgbClr val="FFC000"/>
+        <a:srgbClr val="8064A2"/>
       </a:accent4>
       <a:accent5>
-        <a:srgbClr val="5B9BD5"/>
+        <a:srgbClr val="4BACC6"/>
       </a:accent5>
       <a:accent6>
-        <a:srgbClr val="70AD47"/>
+        <a:srgbClr val="F79646"/>
       </a:accent6>
       <a:hlink>
-        <a:srgbClr val="0563C1"/>
+        <a:srgbClr val="0000FF"/>
       </a:hlink>
       <a:folHlink>
-        <a:srgbClr val="954F72"/>
+        <a:srgbClr val="800080"/>
       </a:folHlink>
     </a:clrScheme>
     <a:fontScheme name="Стандартная">
       <a:majorFont>
-        <a:latin typeface="Calibri Light" panose="020F0302020204030204"/>
+        <a:latin typeface="Cambria"/>
         <a:ea typeface=""/>
         <a:cs typeface=""/>
-        <a:font script="Jpan" typeface="游ゴシック Light"/>
+        <a:font script="Jpan" typeface="ＭＳ ゴシック"/>
         <a:font script="Hang" typeface="맑은 고딕"/>
-        <a:font script="Hans" typeface="等线 Light"/>
+        <a:font script="Hans" typeface="宋体"/>
         <a:font script="Hant" typeface="新細明體"/>
         <a:font script="Arab" typeface="Times New Roman"/>
         <a:font script="Hebr" typeface="Times New Roman"/>
@@ -1143,31 +4141,14 @@
         <a:font script="Viet" typeface="Times New Roman"/>
         <a:font script="Uigh" typeface="Microsoft Uighur"/>
         <a:font script="Geor" typeface="Sylfaen"/>
-        <a:font script="Armn" typeface="Arial"/>
-        <a:font script="Bugi" typeface="Leelawadee UI"/>
-        <a:font script="Bopo" typeface="Microsoft JhengHei"/>
-        <a:font script="Java" typeface="Javanese Text"/>
-        <a:font script="Lisu" typeface="Segoe UI"/>
-        <a:font script="Mymr" typeface="Myanmar Text"/>
-        <a:font script="Nkoo" typeface="Ebrima"/>
-        <a:font script="Olck" typeface="Nirmala UI"/>
-        <a:font script="Osma" typeface="Ebrima"/>
-        <a:font script="Phag" typeface="Phagspa"/>
-        <a:font script="Syrn" typeface="Estrangelo Edessa"/>
-        <a:font script="Syrj" typeface="Estrangelo Edessa"/>
-        <a:font script="Syre" typeface="Estrangelo Edessa"/>
-        <a:font script="Sora" typeface="Nirmala UI"/>
-        <a:font script="Tale" typeface="Microsoft Tai Le"/>
-        <a:font script="Talu" typeface="Microsoft New Tai Lue"/>
-        <a:font script="Tfng" typeface="Ebrima"/>
       </a:majorFont>
       <a:minorFont>
-        <a:latin typeface="Calibri" panose="020F0502020204030204"/>
+        <a:latin typeface="Calibri"/>
         <a:ea typeface=""/>
         <a:cs typeface=""/>
-        <a:font script="Jpan" typeface="游明朝"/>
+        <a:font script="Jpan" typeface="ＭＳ 明朝"/>
         <a:font script="Hang" typeface="맑은 고딕"/>
-        <a:font script="Hans" typeface="等线"/>
+        <a:font script="Hans" typeface="宋体"/>
         <a:font script="Hant" typeface="新細明體"/>
         <a:font script="Arab" typeface="Arial"/>
         <a:font script="Hebr" typeface="Arial"/>
@@ -1195,23 +4176,6 @@
         <a:font script="Viet" typeface="Arial"/>
         <a:font script="Uigh" typeface="Microsoft Uighur"/>
         <a:font script="Geor" typeface="Sylfaen"/>
-        <a:font script="Armn" typeface="Arial"/>
-        <a:font script="Bugi" typeface="Leelawadee UI"/>
-        <a:font script="Bopo" typeface="Microsoft JhengHei"/>
-        <a:font script="Java" typeface="Javanese Text"/>
-        <a:font script="Lisu" typeface="Segoe UI"/>
-        <a:font script="Mymr" typeface="Myanmar Text"/>
-        <a:font script="Nkoo" typeface="Ebrima"/>
-        <a:font script="Olck" typeface="Nirmala UI"/>
-        <a:font script="Osma" typeface="Ebrima"/>
-        <a:font script="Phag" typeface="Phagspa"/>
-        <a:font script="Syrn" typeface="Estrangelo Edessa"/>
-        <a:font script="Syrj" typeface="Estrangelo Edessa"/>
-        <a:font script="Syre" typeface="Estrangelo Edessa"/>
-        <a:font script="Sora" typeface="Nirmala UI"/>
-        <a:font script="Tale" typeface="Microsoft Tai Le"/>
-        <a:font script="Talu" typeface="Microsoft New Tai Lue"/>
-        <a:font script="Tfng" typeface="Ebrima"/>
       </a:minorFont>
     </a:fontScheme>
     <a:fmtScheme name="Стандартная">
@@ -1223,154 +4187,195 @@
           <a:gsLst>
             <a:gs pos="0">
               <a:schemeClr val="phClr">
-                <a:lumMod val="110000"/>
-                <a:satMod val="105000"/>
-                <a:tint val="67000"/>
+                <a:tint val="50000"/>
+                <a:satMod val="300000"/>
               </a:schemeClr>
             </a:gs>
-            <a:gs pos="50000">
+            <a:gs pos="35000">
               <a:schemeClr val="phClr">
-                <a:lumMod val="105000"/>
-                <a:satMod val="103000"/>
-                <a:tint val="73000"/>
+                <a:tint val="37000"/>
+                <a:satMod val="300000"/>
               </a:schemeClr>
             </a:gs>
             <a:gs pos="100000">
               <a:schemeClr val="phClr">
-                <a:lumMod val="105000"/>
-                <a:satMod val="109000"/>
-                <a:tint val="81000"/>
+                <a:tint val="15000"/>
+                <a:satMod val="350000"/>
               </a:schemeClr>
             </a:gs>
           </a:gsLst>
-          <a:lin ang="5400000" scaled="0"/>
+          <a:lin ang="16200000" scaled="1"/>
         </a:gradFill>
         <a:gradFill rotWithShape="1">
           <a:gsLst>
             <a:gs pos="0">
               <a:schemeClr val="phClr">
-                <a:satMod val="103000"/>
-                <a:lumMod val="102000"/>
-                <a:tint val="94000"/>
+                <a:shade val="51000"/>
+                <a:satMod val="130000"/>
               </a:schemeClr>
             </a:gs>
-            <a:gs pos="50000">
+            <a:gs pos="80000">
               <a:schemeClr val="phClr">
-                <a:satMod val="110000"/>
-                <a:lumMod val="100000"/>
-                <a:shade val="100000"/>
+                <a:shade val="93000"/>
+                <a:satMod val="130000"/>
               </a:schemeClr>
             </a:gs>
             <a:gs pos="100000">
               <a:schemeClr val="phClr">
-                <a:lumMod val="99000"/>
-                <a:satMod val="120000"/>
-                <a:shade val="78000"/>
+                <a:shade val="94000"/>
+                <a:satMod val="135000"/>
               </a:schemeClr>
             </a:gs>
           </a:gsLst>
-          <a:lin ang="5400000" scaled="0"/>
+          <a:lin ang="16200000" scaled="0"/>
         </a:gradFill>
       </a:fillStyleLst>
       <a:lnStyleLst>
-        <a:ln w="6350" cap="flat" cmpd="sng" algn="ctr">
+        <a:ln w="9525" cap="flat" cmpd="sng" algn="ctr">
+          <a:solidFill>
+            <a:schemeClr val="phClr">
+              <a:shade val="95000"/>
+              <a:satMod val="105000"/>
+            </a:schemeClr>
+          </a:solidFill>
+          <a:prstDash val="solid"/>
+        </a:ln>
+        <a:ln w="25400" cap="flat" cmpd="sng" algn="ctr">
           <a:solidFill>
             <a:schemeClr val="phClr"/>
           </a:solidFill>
           <a:prstDash val="solid"/>
-          <a:miter lim="800000"/>
         </a:ln>
-        <a:ln w="12700" cap="flat" cmpd="sng" algn="ctr">
+        <a:ln w="38100" cap="flat" cmpd="sng" algn="ctr">
           <a:solidFill>
             <a:schemeClr val="phClr"/>
           </a:solidFill>
           <a:prstDash val="solid"/>
-          <a:miter lim="800000"/>
-        </a:ln>
-        <a:ln w="19050" cap="flat" cmpd="sng" algn="ctr">
-          <a:solidFill>
-            <a:schemeClr val="phClr"/>
-          </a:solidFill>
-          <a:prstDash val="solid"/>
-          <a:miter lim="800000"/>
         </a:ln>
       </a:lnStyleLst>
       <a:effectStyleLst>
         <a:effectStyle>
-          <a:effectLst/>
-        </a:effectStyle>
-        <a:effectStyle>
-          <a:effectLst/>
+          <a:effectLst>
+            <a:outerShdw blurRad="40000" dist="20000" dir="5400000" rotWithShape="0">
+              <a:srgbClr val="000000">
+                <a:alpha val="38000"/>
+              </a:srgbClr>
+            </a:outerShdw>
+          </a:effectLst>
         </a:effectStyle>
         <a:effectStyle>
           <a:effectLst>
-            <a:outerShdw blurRad="57150" dist="19050" dir="5400000" algn="ctr" rotWithShape="0">
+            <a:outerShdw blurRad="40000" dist="23000" dir="5400000" rotWithShape="0">
               <a:srgbClr val="000000">
-                <a:alpha val="63000"/>
+                <a:alpha val="35000"/>
               </a:srgbClr>
             </a:outerShdw>
           </a:effectLst>
+        </a:effectStyle>
+        <a:effectStyle>
+          <a:effectLst>
+            <a:outerShdw blurRad="40000" dist="23000" dir="5400000" rotWithShape="0">
+              <a:srgbClr val="000000">
+                <a:alpha val="35000"/>
+              </a:srgbClr>
+            </a:outerShdw>
+          </a:effectLst>
+          <a:scene3d>
+            <a:camera prst="orthographicFront">
+              <a:rot lat="0" lon="0" rev="0"/>
+            </a:camera>
+            <a:lightRig rig="threePt" dir="t">
+              <a:rot lat="0" lon="0" rev="1200000"/>
+            </a:lightRig>
+          </a:scene3d>
+          <a:sp3d>
+            <a:bevelT w="63500" h="25400"/>
+          </a:sp3d>
         </a:effectStyle>
       </a:effectStyleLst>
       <a:bgFillStyleLst>
         <a:solidFill>
           <a:schemeClr val="phClr"/>
         </a:solidFill>
-        <a:solidFill>
-          <a:schemeClr val="phClr">
-            <a:tint val="95000"/>
-            <a:satMod val="170000"/>
-          </a:schemeClr>
-        </a:solidFill>
         <a:gradFill rotWithShape="1">
           <a:gsLst>
             <a:gs pos="0">
               <a:schemeClr val="phClr">
-                <a:tint val="93000"/>
-                <a:satMod val="150000"/>
-                <a:shade val="98000"/>
-                <a:lumMod val="102000"/>
+                <a:tint val="40000"/>
+                <a:satMod val="350000"/>
               </a:schemeClr>
             </a:gs>
-            <a:gs pos="50000">
+            <a:gs pos="40000">
               <a:schemeClr val="phClr">
-                <a:tint val="98000"/>
-                <a:satMod val="130000"/>
-                <a:shade val="90000"/>
-                <a:lumMod val="103000"/>
+                <a:tint val="45000"/>
+                <a:shade val="99000"/>
+                <a:satMod val="350000"/>
               </a:schemeClr>
             </a:gs>
             <a:gs pos="100000">
               <a:schemeClr val="phClr">
-                <a:shade val="63000"/>
-                <a:satMod val="120000"/>
+                <a:shade val="20000"/>
+                <a:satMod val="255000"/>
               </a:schemeClr>
             </a:gs>
           </a:gsLst>
-          <a:lin ang="5400000" scaled="0"/>
+          <a:path path="circle">
+            <a:fillToRect l="50000" t="-80000" r="50000" b="180000"/>
+          </a:path>
+        </a:gradFill>
+        <a:gradFill rotWithShape="1">
+          <a:gsLst>
+            <a:gs pos="0">
+              <a:schemeClr val="phClr">
+                <a:tint val="80000"/>
+                <a:satMod val="300000"/>
+              </a:schemeClr>
+            </a:gs>
+            <a:gs pos="100000">
+              <a:schemeClr val="phClr">
+                <a:shade val="30000"/>
+                <a:satMod val="200000"/>
+              </a:schemeClr>
+            </a:gs>
+          </a:gsLst>
+          <a:path path="circle">
+            <a:fillToRect l="50000" t="50000" r="50000" b="50000"/>
+          </a:path>
         </a:gradFill>
       </a:bgFillStyleLst>
     </a:fmtScheme>
   </a:themeElements>
   <a:objectDefaults/>
   <a:extraClrSchemeLst/>
-  <a:extLst>
-    <a:ext uri="{05A4C25C-085E-4340-85A3-A5531E510DB2}">
-      <thm15:themeFamily xmlns:thm15="http://schemas.microsoft.com/office/thememl/2012/main" name="Office Theme" id="{62F939B6-93AF-4DB8-9C6B-D6C7DFDC589F}" vid="{4A3C46E8-61CC-4603-A589-7422A47A8E4A}"/>
-    </a:ext>
-  </a:extLst>
 </a:theme>
 </file>
 
 <file path=customXml/item1.xml><?xml version="1.0" encoding="utf-8"?>
-<anyData>
-  <name> Pavel</name>
-  <date> 20.01.01</date>
-</anyData>
+<OutpatientCard>
+  <simpleName>OutpatientCard</simpleName>
+  <Patient>
+    <id/>
+    <firstName>Oleg</firstName>
+    <lastName>Suvorov</lastName>
+    <patronymic>Alendravich</patronymic>
+    <birthDate>11.02.2000</birthDate>
+    <gender>false</gender>
+    <address>ул. Якуба Коласа 28</address>
+    <citizenship/>
+    <job/>
+    <polyclinic/>
+    <pensionerId/>
+    <outpatientCardNumber/>
+    <additionalInfo/>
+    <contingent/>
+    <lifeAnamnesis/>
+    <militaryAffiliation/>
+  </Patient>
+</OutpatientCard>
 </file>
 
 <file path=customXml/itemProps1.xml><?xml version="1.0" encoding="utf-8"?>
-<ds:datastoreItem xmlns:ds="http://schemas.openxmlformats.org/officeDocument/2006/customXml" ds:itemID="{294C60F9-9EBD-4C75-982C-7D26BFD63CFE}">
+<ds:datastoreItem xmlns:ds="http://schemas.openxmlformats.org/officeDocument/2006/customXml" ds:itemID="{6BE3DB49-A02F-481B-A7BB-2004E024491A}">
   <ds:schemaRefs/>
 </ds:datastoreItem>
 </file>
</xml_diff>